<commit_message>
Added for LKG and UKG
</commit_message>
<xml_diff>
--- a/LKG/Report_Format_LKG.docx
+++ b/LKG/Report_Format_LKG.docx
@@ -340,6 +340,8 @@
         </w:rPr>
         <w:t>2022-2023</w:t>
       </w:r>
+      <w:bookmarkStart w:id="0" w:name="_GoBack"/>
+      <w:bookmarkEnd w:id="0"/>
     </w:p>
     <w:p>
       <w:pPr>
@@ -473,9 +475,12 @@
       </w:tblPr>
       <w:tblGrid>
         <w:gridCol w:w="1304"/>
-        <w:gridCol w:w="2292"/>
-        <w:gridCol w:w="2407"/>
-        <w:gridCol w:w="2316"/>
+        <w:gridCol w:w="1152"/>
+        <w:gridCol w:w="1140"/>
+        <w:gridCol w:w="1302"/>
+        <w:gridCol w:w="1105"/>
+        <w:gridCol w:w="1202"/>
+        <w:gridCol w:w="1114"/>
         <w:gridCol w:w="1365"/>
         <w:gridCol w:w="839"/>
       </w:tblGrid>
@@ -486,7 +491,7 @@
         <w:tc>
           <w:tcPr>
             <w:tcW w:w="10523" w:type="dxa"/>
-            <w:gridSpan w:val="6"/>
+            <w:gridSpan w:val="9"/>
           </w:tcPr>
           <w:p>
             <w:pPr>
@@ -506,6 +511,457 @@
               </w:rPr>
               <w:t>Scholastic Areas</w:t>
             </w:r>
+          </w:p>
+        </w:tc>
+      </w:tr>
+      <w:tr>
+        <w:trPr>
+          <w:trHeight w:val="638"/>
+        </w:trPr>
+        <w:tc>
+          <w:tcPr>
+            <w:tcW w:w="1304" w:type="dxa"/>
+            <w:vMerge w:val="restart"/>
+            <w:vAlign w:val="center"/>
+          </w:tcPr>
+          <w:p>
+            <w:pPr>
+              <w:pStyle w:val="TableParagraph"/>
+              <w:spacing w:before="170"/>
+              <w:jc w:val="center"/>
+              <w:rPr>
+                <w:b/>
+                <w:sz w:val="24"/>
+              </w:rPr>
+            </w:pPr>
+            <w:r>
+              <w:rPr>
+                <w:b/>
+                <w:sz w:val="24"/>
+              </w:rPr>
+              <w:t>Subjects</w:t>
+            </w:r>
+          </w:p>
+        </w:tc>
+        <w:tc>
+          <w:tcPr>
+            <w:tcW w:w="2292" w:type="dxa"/>
+            <w:gridSpan w:val="2"/>
+            <w:tcBorders>
+              <w:bottom w:val="single" w:sz="4" w:space="0" w:color="auto"/>
+            </w:tcBorders>
+            <w:vAlign w:val="center"/>
+          </w:tcPr>
+          <w:p>
+            <w:pPr>
+              <w:pStyle w:val="TableParagraph"/>
+              <w:spacing w:before="15" w:line="280" w:lineRule="atLeast"/>
+              <w:ind w:left="240" w:right="58" w:hanging="151"/>
+              <w:jc w:val="center"/>
+              <w:rPr>
+                <w:b/>
+                <w:sz w:val="24"/>
+              </w:rPr>
+            </w:pPr>
+            <w:r>
+              <w:rPr>
+                <w:b/>
+                <w:sz w:val="24"/>
+              </w:rPr>
+              <w:t xml:space="preserve">Formative Assessment </w:t>
+            </w:r>
+            <w:r>
+              <w:rPr>
+                <w:b/>
+                <w:spacing w:val="-57"/>
+                <w:sz w:val="24"/>
+              </w:rPr>
+              <w:t>I</w:t>
+            </w:r>
+            <w:r>
+              <w:rPr>
+                <w:b/>
+                <w:sz w:val="24"/>
+              </w:rPr>
+              <w:t xml:space="preserve"> (20%)</w:t>
+            </w:r>
+          </w:p>
+        </w:tc>
+        <w:tc>
+          <w:tcPr>
+            <w:tcW w:w="2407" w:type="dxa"/>
+            <w:gridSpan w:val="2"/>
+            <w:tcBorders>
+              <w:bottom w:val="single" w:sz="4" w:space="0" w:color="auto"/>
+            </w:tcBorders>
+            <w:vAlign w:val="center"/>
+          </w:tcPr>
+          <w:p>
+            <w:pPr>
+              <w:pStyle w:val="TableParagraph"/>
+              <w:spacing w:before="15" w:line="280" w:lineRule="atLeast"/>
+              <w:ind w:left="123" w:right="68" w:hanging="93"/>
+              <w:jc w:val="center"/>
+              <w:rPr>
+                <w:b/>
+                <w:sz w:val="24"/>
+              </w:rPr>
+            </w:pPr>
+            <w:r>
+              <w:rPr>
+                <w:b/>
+                <w:sz w:val="24"/>
+              </w:rPr>
+              <w:t>Formative Assessment II (20%)</w:t>
+            </w:r>
+          </w:p>
+        </w:tc>
+        <w:tc>
+          <w:tcPr>
+            <w:tcW w:w="2316" w:type="dxa"/>
+            <w:gridSpan w:val="2"/>
+            <w:tcBorders>
+              <w:bottom w:val="single" w:sz="4" w:space="0" w:color="auto"/>
+            </w:tcBorders>
+            <w:vAlign w:val="center"/>
+          </w:tcPr>
+          <w:p>
+            <w:pPr>
+              <w:pStyle w:val="TableParagraph"/>
+              <w:spacing w:before="161"/>
+              <w:ind w:left="200"/>
+              <w:jc w:val="center"/>
+              <w:rPr>
+                <w:b/>
+                <w:sz w:val="24"/>
+              </w:rPr>
+            </w:pPr>
+            <w:r>
+              <w:rPr>
+                <w:b/>
+                <w:sz w:val="24"/>
+              </w:rPr>
+              <w:t>Half Yearly (180%)</w:t>
+            </w:r>
+          </w:p>
+        </w:tc>
+        <w:tc>
+          <w:tcPr>
+            <w:tcW w:w="1365" w:type="dxa"/>
+            <w:vMerge w:val="restart"/>
+          </w:tcPr>
+          <w:p>
+            <w:pPr>
+              <w:pStyle w:val="TableParagraph"/>
+              <w:spacing w:before="15" w:line="280" w:lineRule="atLeast"/>
+              <w:ind w:left="390" w:right="160" w:hanging="207"/>
+              <w:jc w:val="center"/>
+              <w:rPr>
+                <w:b/>
+                <w:sz w:val="24"/>
+              </w:rPr>
+            </w:pPr>
+          </w:p>
+          <w:p>
+            <w:pPr>
+              <w:pStyle w:val="TableParagraph"/>
+              <w:spacing w:before="15" w:line="280" w:lineRule="atLeast"/>
+              <w:ind w:right="11"/>
+              <w:jc w:val="center"/>
+              <w:rPr>
+                <w:b/>
+                <w:spacing w:val="-58"/>
+                <w:sz w:val="24"/>
+              </w:rPr>
+            </w:pPr>
+            <w:r>
+              <w:rPr>
+                <w:b/>
+                <w:sz w:val="24"/>
+              </w:rPr>
+              <w:t>Weighted</w:t>
+            </w:r>
+          </w:p>
+          <w:p>
+            <w:pPr>
+              <w:pStyle w:val="TableParagraph"/>
+              <w:spacing w:before="15" w:line="280" w:lineRule="atLeast"/>
+              <w:ind w:right="11"/>
+              <w:jc w:val="center"/>
+              <w:rPr>
+                <w:b/>
+                <w:sz w:val="24"/>
+              </w:rPr>
+            </w:pPr>
+            <w:r>
+              <w:rPr>
+                <w:b/>
+                <w:sz w:val="24"/>
+              </w:rPr>
+              <w:t>Score</w:t>
+            </w:r>
+          </w:p>
+        </w:tc>
+        <w:tc>
+          <w:tcPr>
+            <w:tcW w:w="839" w:type="dxa"/>
+            <w:vMerge w:val="restart"/>
+          </w:tcPr>
+          <w:p>
+            <w:pPr>
+              <w:pStyle w:val="TableParagraph"/>
+              <w:rPr>
+                <w:b/>
+                <w:sz w:val="26"/>
+              </w:rPr>
+            </w:pPr>
+          </w:p>
+          <w:p>
+            <w:pPr>
+              <w:pStyle w:val="TableParagraph"/>
+              <w:spacing w:before="170"/>
+              <w:ind w:left="85"/>
+              <w:rPr>
+                <w:b/>
+                <w:sz w:val="24"/>
+              </w:rPr>
+            </w:pPr>
+            <w:r>
+              <w:rPr>
+                <w:b/>
+                <w:sz w:val="24"/>
+              </w:rPr>
+              <w:t>Result</w:t>
+            </w:r>
+          </w:p>
+        </w:tc>
+      </w:tr>
+      <w:tr>
+        <w:trPr>
+          <w:trHeight w:val="100"/>
+        </w:trPr>
+        <w:tc>
+          <w:tcPr>
+            <w:tcW w:w="1304" w:type="dxa"/>
+            <w:vMerge/>
+            <w:vAlign w:val="center"/>
+          </w:tcPr>
+          <w:p>
+            <w:pPr>
+              <w:pStyle w:val="TableParagraph"/>
+              <w:spacing w:before="170"/>
+              <w:jc w:val="center"/>
+              <w:rPr>
+                <w:b/>
+                <w:sz w:val="24"/>
+              </w:rPr>
+            </w:pPr>
+          </w:p>
+        </w:tc>
+        <w:tc>
+          <w:tcPr>
+            <w:tcW w:w="1152" w:type="dxa"/>
+            <w:tcBorders>
+              <w:top w:val="single" w:sz="4" w:space="0" w:color="auto"/>
+              <w:right w:val="single" w:sz="4" w:space="0" w:color="auto"/>
+            </w:tcBorders>
+            <w:vAlign w:val="center"/>
+          </w:tcPr>
+          <w:p>
+            <w:pPr>
+              <w:pStyle w:val="TableParagraph"/>
+              <w:spacing w:before="15" w:line="280" w:lineRule="atLeast"/>
+              <w:ind w:left="240" w:right="58" w:hanging="151"/>
+              <w:jc w:val="center"/>
+              <w:rPr>
+                <w:b/>
+                <w:sz w:val="24"/>
+              </w:rPr>
+            </w:pPr>
+            <w:r>
+              <w:rPr>
+                <w:b/>
+                <w:sz w:val="24"/>
+              </w:rPr>
+              <w:t>Total</w:t>
+            </w:r>
+          </w:p>
+        </w:tc>
+        <w:tc>
+          <w:tcPr>
+            <w:tcW w:w="1140" w:type="dxa"/>
+            <w:tcBorders>
+              <w:top w:val="single" w:sz="4" w:space="0" w:color="auto"/>
+              <w:left w:val="single" w:sz="4" w:space="0" w:color="auto"/>
+            </w:tcBorders>
+            <w:vAlign w:val="center"/>
+          </w:tcPr>
+          <w:p>
+            <w:pPr>
+              <w:pStyle w:val="TableParagraph"/>
+              <w:spacing w:before="15" w:line="280" w:lineRule="atLeast"/>
+              <w:ind w:left="240" w:right="58" w:hanging="151"/>
+              <w:jc w:val="center"/>
+              <w:rPr>
+                <w:b/>
+                <w:sz w:val="24"/>
+              </w:rPr>
+            </w:pPr>
+            <w:r>
+              <w:rPr>
+                <w:b/>
+                <w:sz w:val="24"/>
+              </w:rPr>
+              <w:t>Score</w:t>
+            </w:r>
+          </w:p>
+        </w:tc>
+        <w:tc>
+          <w:tcPr>
+            <w:tcW w:w="1302" w:type="dxa"/>
+            <w:tcBorders>
+              <w:top w:val="single" w:sz="4" w:space="0" w:color="auto"/>
+              <w:right w:val="single" w:sz="4" w:space="0" w:color="auto"/>
+            </w:tcBorders>
+            <w:vAlign w:val="center"/>
+          </w:tcPr>
+          <w:p>
+            <w:pPr>
+              <w:pStyle w:val="TableParagraph"/>
+              <w:spacing w:before="15" w:line="280" w:lineRule="atLeast"/>
+              <w:ind w:left="240" w:right="58" w:hanging="151"/>
+              <w:jc w:val="center"/>
+              <w:rPr>
+                <w:b/>
+                <w:sz w:val="24"/>
+              </w:rPr>
+            </w:pPr>
+            <w:r>
+              <w:rPr>
+                <w:b/>
+                <w:sz w:val="24"/>
+              </w:rPr>
+              <w:t>Total</w:t>
+            </w:r>
+          </w:p>
+        </w:tc>
+        <w:tc>
+          <w:tcPr>
+            <w:tcW w:w="1105" w:type="dxa"/>
+            <w:tcBorders>
+              <w:top w:val="single" w:sz="4" w:space="0" w:color="auto"/>
+              <w:left w:val="single" w:sz="4" w:space="0" w:color="auto"/>
+            </w:tcBorders>
+            <w:vAlign w:val="center"/>
+          </w:tcPr>
+          <w:p>
+            <w:pPr>
+              <w:pStyle w:val="TableParagraph"/>
+              <w:spacing w:before="15" w:line="280" w:lineRule="atLeast"/>
+              <w:ind w:left="240" w:right="58" w:hanging="151"/>
+              <w:jc w:val="center"/>
+              <w:rPr>
+                <w:b/>
+                <w:sz w:val="24"/>
+              </w:rPr>
+            </w:pPr>
+            <w:r>
+              <w:rPr>
+                <w:b/>
+                <w:sz w:val="24"/>
+              </w:rPr>
+              <w:t>Score</w:t>
+            </w:r>
+          </w:p>
+        </w:tc>
+        <w:tc>
+          <w:tcPr>
+            <w:tcW w:w="1202" w:type="dxa"/>
+            <w:tcBorders>
+              <w:top w:val="single" w:sz="4" w:space="0" w:color="auto"/>
+              <w:right w:val="single" w:sz="4" w:space="0" w:color="auto"/>
+            </w:tcBorders>
+            <w:vAlign w:val="center"/>
+          </w:tcPr>
+          <w:p>
+            <w:pPr>
+              <w:pStyle w:val="TableParagraph"/>
+              <w:spacing w:before="15" w:line="280" w:lineRule="atLeast"/>
+              <w:ind w:left="240" w:right="58" w:hanging="151"/>
+              <w:jc w:val="center"/>
+              <w:rPr>
+                <w:b/>
+                <w:sz w:val="24"/>
+              </w:rPr>
+            </w:pPr>
+            <w:r>
+              <w:rPr>
+                <w:b/>
+                <w:sz w:val="24"/>
+              </w:rPr>
+              <w:t>Total</w:t>
+            </w:r>
+          </w:p>
+        </w:tc>
+        <w:tc>
+          <w:tcPr>
+            <w:tcW w:w="1114" w:type="dxa"/>
+            <w:tcBorders>
+              <w:top w:val="single" w:sz="4" w:space="0" w:color="auto"/>
+              <w:left w:val="single" w:sz="4" w:space="0" w:color="auto"/>
+            </w:tcBorders>
+            <w:vAlign w:val="center"/>
+          </w:tcPr>
+          <w:p>
+            <w:pPr>
+              <w:pStyle w:val="TableParagraph"/>
+              <w:spacing w:before="15" w:line="280" w:lineRule="atLeast"/>
+              <w:ind w:left="240" w:right="58" w:hanging="151"/>
+              <w:jc w:val="center"/>
+              <w:rPr>
+                <w:b/>
+                <w:sz w:val="24"/>
+              </w:rPr>
+            </w:pPr>
+            <w:r>
+              <w:rPr>
+                <w:b/>
+                <w:sz w:val="24"/>
+              </w:rPr>
+              <w:t>Score</w:t>
+            </w:r>
+          </w:p>
+        </w:tc>
+        <w:tc>
+          <w:tcPr>
+            <w:tcW w:w="1365" w:type="dxa"/>
+            <w:vMerge/>
+          </w:tcPr>
+          <w:p>
+            <w:pPr>
+              <w:pStyle w:val="TableParagraph"/>
+              <w:spacing w:before="15" w:line="280" w:lineRule="atLeast"/>
+              <w:ind w:left="390" w:right="160" w:hanging="207"/>
+              <w:rPr>
+                <w:b/>
+                <w:sz w:val="24"/>
+              </w:rPr>
+            </w:pPr>
+          </w:p>
+        </w:tc>
+        <w:tc>
+          <w:tcPr>
+            <w:tcW w:w="839" w:type="dxa"/>
+            <w:vMerge/>
+          </w:tcPr>
+          <w:p>
+            <w:pPr>
+              <w:pStyle w:val="TableParagraph"/>
+              <w:rPr>
+                <w:b/>
+                <w:sz w:val="26"/>
+              </w:rPr>
+            </w:pPr>
           </w:p>
         </w:tc>
       </w:tr>
@@ -516,114 +972,383 @@
         <w:tc>
           <w:tcPr>
             <w:tcW w:w="1304" w:type="dxa"/>
-            <w:vAlign w:val="center"/>
-          </w:tcPr>
-          <w:p>
-            <w:pPr>
-              <w:pStyle w:val="TableParagraph"/>
-              <w:spacing w:before="170"/>
-              <w:jc w:val="center"/>
-              <w:rPr>
-                <w:b/>
-                <w:sz w:val="24"/>
-              </w:rPr>
-            </w:pPr>
-            <w:r>
-              <w:rPr>
-                <w:b/>
-                <w:sz w:val="24"/>
-              </w:rPr>
-              <w:t>Subjects</w:t>
-            </w:r>
-          </w:p>
-        </w:tc>
-        <w:tc>
-          <w:tcPr>
-            <w:tcW w:w="2292" w:type="dxa"/>
-            <w:vAlign w:val="center"/>
-          </w:tcPr>
-          <w:p>
-            <w:pPr>
-              <w:pStyle w:val="TableParagraph"/>
-              <w:spacing w:before="15" w:line="280" w:lineRule="atLeast"/>
-              <w:ind w:left="240" w:right="58" w:hanging="151"/>
-              <w:jc w:val="center"/>
-              <w:rPr>
-                <w:b/>
-                <w:sz w:val="24"/>
-              </w:rPr>
-            </w:pPr>
-            <w:r>
-              <w:rPr>
-                <w:b/>
-                <w:sz w:val="24"/>
-              </w:rPr>
-              <w:t xml:space="preserve">Formative Assessment </w:t>
-            </w:r>
-            <w:r>
-              <w:rPr>
-                <w:b/>
-                <w:spacing w:val="-57"/>
-                <w:sz w:val="24"/>
-              </w:rPr>
-              <w:t>I</w:t>
-            </w:r>
-            <w:r>
-              <w:rPr>
-                <w:b/>
-                <w:sz w:val="24"/>
-              </w:rPr>
-              <w:t xml:space="preserve"> (40%)</w:t>
-            </w:r>
-          </w:p>
-        </w:tc>
-        <w:tc>
-          <w:tcPr>
-            <w:tcW w:w="2407" w:type="dxa"/>
-            <w:vAlign w:val="center"/>
-          </w:tcPr>
-          <w:p>
-            <w:pPr>
-              <w:pStyle w:val="TableParagraph"/>
-              <w:spacing w:before="15" w:line="280" w:lineRule="atLeast"/>
-              <w:ind w:left="123" w:right="68" w:hanging="93"/>
-              <w:jc w:val="center"/>
-              <w:rPr>
-                <w:b/>
-                <w:sz w:val="24"/>
-              </w:rPr>
-            </w:pPr>
-            <w:r>
-              <w:rPr>
-                <w:b/>
-                <w:sz w:val="24"/>
-              </w:rPr>
-              <w:t>Formative Assessment II (40%)</w:t>
-            </w:r>
-          </w:p>
-        </w:tc>
-        <w:tc>
-          <w:tcPr>
-            <w:tcW w:w="2316" w:type="dxa"/>
-            <w:vAlign w:val="center"/>
-          </w:tcPr>
-          <w:p>
-            <w:pPr>
-              <w:pStyle w:val="TableParagraph"/>
-              <w:spacing w:before="161"/>
-              <w:ind w:left="200"/>
-              <w:jc w:val="center"/>
-              <w:rPr>
-                <w:b/>
-                <w:sz w:val="24"/>
-              </w:rPr>
-            </w:pPr>
-            <w:r>
-              <w:rPr>
-                <w:b/>
-                <w:sz w:val="24"/>
-              </w:rPr>
-              <w:t>Half Yearly (80%)</w:t>
+          </w:tcPr>
+          <w:p>
+            <w:pPr>
+              <w:pStyle w:val="TableParagraph"/>
+              <w:spacing w:before="19"/>
+              <w:ind w:left="22"/>
+              <w:rPr>
+                <w:b/>
+                <w:sz w:val="24"/>
+              </w:rPr>
+            </w:pPr>
+            <w:r>
+              <w:rPr>
+                <w:b/>
+                <w:sz w:val="24"/>
+              </w:rPr>
+              <w:t>Oral English</w:t>
+            </w:r>
+          </w:p>
+        </w:tc>
+        <w:tc>
+          <w:tcPr>
+            <w:tcW w:w="1152" w:type="dxa"/>
+            <w:tcBorders>
+              <w:right w:val="single" w:sz="4" w:space="0" w:color="auto"/>
+            </w:tcBorders>
+          </w:tcPr>
+          <w:p>
+            <w:pPr>
+              <w:pStyle w:val="TableParagraph"/>
+              <w:jc w:val="center"/>
+              <w:rPr>
+                <w:b/>
+                <w:sz w:val="24"/>
+                <w:szCs w:val="24"/>
+              </w:rPr>
+            </w:pPr>
+            <w:r>
+              <w:rPr>
+                <w:b/>
+                <w:sz w:val="24"/>
+                <w:szCs w:val="24"/>
+              </w:rPr>
+              <w:fldChar w:fldCharType="begin"/>
+            </w:r>
+            <w:r>
+              <w:rPr>
+                <w:b/>
+                <w:sz w:val="24"/>
+                <w:szCs w:val="24"/>
+              </w:rPr>
+              <w:instrText xml:space="preserve"> MERGEFIELD Formative_Assessment_I_Oral_English_tota </w:instrText>
+            </w:r>
+            <w:r>
+              <w:rPr>
+                <w:b/>
+                <w:sz w:val="24"/>
+                <w:szCs w:val="24"/>
+              </w:rPr>
+              <w:fldChar w:fldCharType="separate"/>
+            </w:r>
+            <w:r>
+              <w:rPr>
+                <w:b/>
+                <w:noProof/>
+                <w:sz w:val="24"/>
+                <w:szCs w:val="24"/>
+              </w:rPr>
+              <w:t>10</w:t>
+            </w:r>
+            <w:r>
+              <w:rPr>
+                <w:b/>
+                <w:sz w:val="24"/>
+                <w:szCs w:val="24"/>
+              </w:rPr>
+              <w:fldChar w:fldCharType="end"/>
+            </w:r>
+          </w:p>
+        </w:tc>
+        <w:tc>
+          <w:tcPr>
+            <w:tcW w:w="1140" w:type="dxa"/>
+            <w:tcBorders>
+              <w:left w:val="single" w:sz="4" w:space="0" w:color="auto"/>
+            </w:tcBorders>
+          </w:tcPr>
+          <w:p>
+            <w:pPr>
+              <w:pStyle w:val="TableParagraph"/>
+              <w:jc w:val="center"/>
+              <w:rPr>
+                <w:b/>
+                <w:sz w:val="24"/>
+                <w:szCs w:val="24"/>
+              </w:rPr>
+            </w:pPr>
+            <w:r>
+              <w:rPr>
+                <w:b/>
+                <w:sz w:val="24"/>
+                <w:szCs w:val="24"/>
+              </w:rPr>
+              <w:fldChar w:fldCharType="begin"/>
+            </w:r>
+            <w:r>
+              <w:rPr>
+                <w:b/>
+                <w:sz w:val="24"/>
+                <w:szCs w:val="24"/>
+              </w:rPr>
+              <w:instrText xml:space="preserve"> MERGEFIELD Formative_Assessment_I_Oral_English </w:instrText>
+            </w:r>
+            <w:r>
+              <w:rPr>
+                <w:b/>
+                <w:sz w:val="24"/>
+                <w:szCs w:val="24"/>
+              </w:rPr>
+              <w:fldChar w:fldCharType="separate"/>
+            </w:r>
+            <w:r>
+              <w:rPr>
+                <w:b/>
+                <w:noProof/>
+                <w:sz w:val="24"/>
+                <w:szCs w:val="24"/>
+              </w:rPr>
+              <w:t>8</w:t>
+            </w:r>
+            <w:r>
+              <w:rPr>
+                <w:b/>
+                <w:sz w:val="24"/>
+                <w:szCs w:val="24"/>
+              </w:rPr>
+              <w:fldChar w:fldCharType="end"/>
+            </w:r>
+          </w:p>
+        </w:tc>
+        <w:tc>
+          <w:tcPr>
+            <w:tcW w:w="1302" w:type="dxa"/>
+            <w:tcBorders>
+              <w:right w:val="single" w:sz="4" w:space="0" w:color="auto"/>
+            </w:tcBorders>
+          </w:tcPr>
+          <w:p>
+            <w:pPr>
+              <w:pStyle w:val="TableParagraph"/>
+              <w:jc w:val="center"/>
+              <w:rPr>
+                <w:b/>
+                <w:sz w:val="24"/>
+                <w:szCs w:val="24"/>
+              </w:rPr>
+            </w:pPr>
+            <w:r>
+              <w:rPr>
+                <w:b/>
+                <w:sz w:val="24"/>
+                <w:szCs w:val="24"/>
+              </w:rPr>
+              <w:fldChar w:fldCharType="begin"/>
+            </w:r>
+            <w:r>
+              <w:rPr>
+                <w:b/>
+                <w:sz w:val="24"/>
+                <w:szCs w:val="24"/>
+              </w:rPr>
+              <w:instrText xml:space="preserve"> MERGEFIELD Formative_Assessment2_Oral_English_tota </w:instrText>
+            </w:r>
+            <w:r>
+              <w:rPr>
+                <w:b/>
+                <w:sz w:val="24"/>
+                <w:szCs w:val="24"/>
+              </w:rPr>
+              <w:fldChar w:fldCharType="separate"/>
+            </w:r>
+            <w:r>
+              <w:rPr>
+                <w:b/>
+                <w:noProof/>
+                <w:sz w:val="24"/>
+                <w:szCs w:val="24"/>
+              </w:rPr>
+              <w:t>10</w:t>
+            </w:r>
+            <w:r>
+              <w:rPr>
+                <w:b/>
+                <w:sz w:val="24"/>
+                <w:szCs w:val="24"/>
+              </w:rPr>
+              <w:fldChar w:fldCharType="end"/>
+            </w:r>
+          </w:p>
+        </w:tc>
+        <w:tc>
+          <w:tcPr>
+            <w:tcW w:w="1105" w:type="dxa"/>
+            <w:tcBorders>
+              <w:left w:val="single" w:sz="4" w:space="0" w:color="auto"/>
+            </w:tcBorders>
+          </w:tcPr>
+          <w:p>
+            <w:pPr>
+              <w:pStyle w:val="TableParagraph"/>
+              <w:jc w:val="center"/>
+              <w:rPr>
+                <w:b/>
+                <w:sz w:val="24"/>
+                <w:szCs w:val="24"/>
+              </w:rPr>
+            </w:pPr>
+            <w:r>
+              <w:rPr>
+                <w:b/>
+                <w:sz w:val="24"/>
+                <w:szCs w:val="24"/>
+              </w:rPr>
+              <w:fldChar w:fldCharType="begin"/>
+            </w:r>
+            <w:r>
+              <w:rPr>
+                <w:b/>
+                <w:sz w:val="24"/>
+                <w:szCs w:val="24"/>
+              </w:rPr>
+              <w:instrText xml:space="preserve"> MERGEFIELD Formative_Assessment2_Oral_English </w:instrText>
+            </w:r>
+            <w:r>
+              <w:rPr>
+                <w:b/>
+                <w:sz w:val="24"/>
+                <w:szCs w:val="24"/>
+              </w:rPr>
+              <w:fldChar w:fldCharType="separate"/>
+            </w:r>
+            <w:r>
+              <w:rPr>
+                <w:b/>
+                <w:noProof/>
+                <w:sz w:val="24"/>
+                <w:szCs w:val="24"/>
+              </w:rPr>
+              <w:t>10</w:t>
+            </w:r>
+            <w:r>
+              <w:rPr>
+                <w:b/>
+                <w:sz w:val="24"/>
+                <w:szCs w:val="24"/>
+              </w:rPr>
+              <w:fldChar w:fldCharType="end"/>
+            </w:r>
+          </w:p>
+        </w:tc>
+        <w:tc>
+          <w:tcPr>
+            <w:tcW w:w="1202" w:type="dxa"/>
+            <w:tcBorders>
+              <w:right w:val="single" w:sz="4" w:space="0" w:color="auto"/>
+            </w:tcBorders>
+          </w:tcPr>
+          <w:p>
+            <w:pPr>
+              <w:pStyle w:val="TableParagraph"/>
+              <w:jc w:val="center"/>
+              <w:rPr>
+                <w:b/>
+                <w:sz w:val="24"/>
+                <w:szCs w:val="24"/>
+              </w:rPr>
+            </w:pPr>
+            <w:r>
+              <w:rPr>
+                <w:b/>
+                <w:sz w:val="24"/>
+                <w:szCs w:val="24"/>
+              </w:rPr>
+              <w:fldChar w:fldCharType="begin"/>
+            </w:r>
+            <w:r>
+              <w:rPr>
+                <w:b/>
+                <w:sz w:val="24"/>
+                <w:szCs w:val="24"/>
+              </w:rPr>
+              <w:instrText xml:space="preserve"> MERGEFIELD Half_Yearly_Exam_Oral_English_total </w:instrText>
+            </w:r>
+            <w:r>
+              <w:rPr>
+                <w:b/>
+                <w:sz w:val="24"/>
+                <w:szCs w:val="24"/>
+              </w:rPr>
+              <w:fldChar w:fldCharType="separate"/>
+            </w:r>
+            <w:r>
+              <w:rPr>
+                <w:b/>
+                <w:noProof/>
+                <w:sz w:val="24"/>
+                <w:szCs w:val="24"/>
+              </w:rPr>
+              <w:t>30</w:t>
+            </w:r>
+            <w:r>
+              <w:rPr>
+                <w:b/>
+                <w:sz w:val="24"/>
+                <w:szCs w:val="24"/>
+              </w:rPr>
+              <w:fldChar w:fldCharType="end"/>
+            </w:r>
+          </w:p>
+        </w:tc>
+        <w:tc>
+          <w:tcPr>
+            <w:tcW w:w="1114" w:type="dxa"/>
+            <w:tcBorders>
+              <w:left w:val="single" w:sz="4" w:space="0" w:color="auto"/>
+            </w:tcBorders>
+          </w:tcPr>
+          <w:p>
+            <w:pPr>
+              <w:pStyle w:val="TableParagraph"/>
+              <w:jc w:val="center"/>
+              <w:rPr>
+                <w:b/>
+                <w:sz w:val="24"/>
+                <w:szCs w:val="24"/>
+              </w:rPr>
+            </w:pPr>
+            <w:r>
+              <w:rPr>
+                <w:b/>
+                <w:sz w:val="24"/>
+                <w:szCs w:val="24"/>
+              </w:rPr>
+              <w:fldChar w:fldCharType="begin"/>
+            </w:r>
+            <w:r>
+              <w:rPr>
+                <w:b/>
+                <w:sz w:val="24"/>
+                <w:szCs w:val="24"/>
+              </w:rPr>
+              <w:instrText xml:space="preserve"> MERGEFIELD Half_Yearly_Exam_Oral_English </w:instrText>
+            </w:r>
+            <w:r>
+              <w:rPr>
+                <w:b/>
+                <w:sz w:val="24"/>
+                <w:szCs w:val="24"/>
+              </w:rPr>
+              <w:fldChar w:fldCharType="separate"/>
+            </w:r>
+            <w:r>
+              <w:rPr>
+                <w:b/>
+                <w:noProof/>
+                <w:sz w:val="24"/>
+                <w:szCs w:val="24"/>
+              </w:rPr>
+              <w:t>0</w:t>
+            </w:r>
+            <w:r>
+              <w:rPr>
+                <w:b/>
+                <w:sz w:val="24"/>
+                <w:szCs w:val="24"/>
+              </w:rPr>
+              <w:fldChar w:fldCharType="end"/>
             </w:r>
           </w:p>
         </w:tc>
@@ -634,53 +1359,112 @@
           <w:p>
             <w:pPr>
               <w:pStyle w:val="TableParagraph"/>
-              <w:spacing w:before="15" w:line="280" w:lineRule="atLeast"/>
-              <w:ind w:left="390" w:right="160" w:hanging="207"/>
-              <w:rPr>
-                <w:b/>
-                <w:sz w:val="24"/>
-              </w:rPr>
-            </w:pPr>
-            <w:r>
-              <w:rPr>
-                <w:b/>
-                <w:sz w:val="24"/>
-              </w:rPr>
-              <w:t>Weighted</w:t>
-            </w:r>
-            <w:r>
-              <w:rPr>
-                <w:b/>
-                <w:spacing w:val="-58"/>
-                <w:sz w:val="24"/>
-              </w:rPr>
-              <w:t xml:space="preserve"> </w:t>
-            </w:r>
-            <w:r>
-              <w:rPr>
-                <w:b/>
-                <w:sz w:val="24"/>
-              </w:rPr>
-              <w:t>Score</w:t>
-            </w:r>
-          </w:p>
-          <w:p>
-            <w:pPr>
-              <w:pStyle w:val="TableParagraph"/>
-              <w:spacing w:before="161"/>
-              <w:ind w:left="476" w:right="473"/>
-              <w:jc w:val="center"/>
-              <w:rPr>
-                <w:b/>
-                <w:sz w:val="24"/>
-              </w:rPr>
-            </w:pPr>
-            <w:r>
-              <w:rPr>
-                <w:b/>
-                <w:sz w:val="24"/>
-              </w:rPr>
-              <w:t>100</w:t>
+              <w:spacing w:before="19"/>
+              <w:ind w:left="3"/>
+              <w:jc w:val="center"/>
+              <w:rPr>
+                <w:b/>
+                <w:sz w:val="24"/>
+                <w:szCs w:val="24"/>
+              </w:rPr>
+            </w:pPr>
+            <w:r>
+              <w:rPr>
+                <w:b/>
+                <w:sz w:val="24"/>
+                <w:szCs w:val="24"/>
+              </w:rPr>
+              <w:fldChar w:fldCharType="begin"/>
+            </w:r>
+            <w:r>
+              <w:rPr>
+                <w:b/>
+                <w:sz w:val="24"/>
+                <w:szCs w:val="24"/>
+              </w:rPr>
+              <w:instrText xml:space="preserve"> MERGEFIELD Weightage_Oral_English \#0.00 </w:instrText>
+            </w:r>
+            <w:r>
+              <w:rPr>
+                <w:b/>
+                <w:sz w:val="24"/>
+                <w:szCs w:val="24"/>
+              </w:rPr>
+              <w:fldChar w:fldCharType="separate"/>
+            </w:r>
+            <w:r>
+              <w:rPr>
+                <w:b/>
+                <w:noProof/>
+                <w:sz w:val="24"/>
+                <w:szCs w:val="24"/>
+              </w:rPr>
+              <w:t>3.60</w:t>
+            </w:r>
+            <w:r>
+              <w:rPr>
+                <w:b/>
+                <w:sz w:val="24"/>
+                <w:szCs w:val="24"/>
+              </w:rPr>
+              <w:fldChar w:fldCharType="end"/>
+            </w:r>
+            <w:r>
+              <w:rPr>
+                <w:b/>
+                <w:sz w:val="24"/>
+                <w:szCs w:val="24"/>
+              </w:rPr>
+              <w:t xml:space="preserve"> (</w:t>
+            </w:r>
+            <w:r>
+              <w:rPr>
+                <w:b/>
+                <w:sz w:val="24"/>
+                <w:szCs w:val="24"/>
+              </w:rPr>
+              <w:fldChar w:fldCharType="begin"/>
+            </w:r>
+            <w:r>
+              <w:rPr>
+                <w:b/>
+                <w:sz w:val="24"/>
+                <w:szCs w:val="24"/>
+              </w:rPr>
+              <w:instrText xml:space="preserve"> MERGEFIELD Weightage_Oral_English_total </w:instrText>
+            </w:r>
+            <w:r>
+              <w:rPr>
+                <w:b/>
+                <w:sz w:val="24"/>
+                <w:szCs w:val="24"/>
+              </w:rPr>
+              <w:fldChar w:fldCharType="separate"/>
+            </w:r>
+            <w:r>
+              <w:rPr>
+                <w:b/>
+                <w:noProof/>
+                <w:sz w:val="24"/>
+                <w:szCs w:val="24"/>
+              </w:rPr>
+              <w:t>58</w:t>
+            </w:r>
+            <w:r>
+              <w:rPr>
+                <w:b/>
+                <w:sz w:val="24"/>
+                <w:szCs w:val="24"/>
+              </w:rPr>
+              <w:fldChar w:fldCharType="end"/>
+            </w:r>
+            <w:r>
+              <w:rPr>
+                <w:b/>
+                <w:sz w:val="24"/>
+                <w:szCs w:val="24"/>
+              </w:rPr>
+              <w:t>)</w:t>
             </w:r>
           </w:p>
         </w:tc>
@@ -691,28 +1475,55 @@
           <w:p>
             <w:pPr>
               <w:pStyle w:val="TableParagraph"/>
-              <w:rPr>
-                <w:b/>
-                <w:sz w:val="26"/>
-              </w:rPr>
-            </w:pPr>
-          </w:p>
-          <w:p>
-            <w:pPr>
-              <w:pStyle w:val="TableParagraph"/>
-              <w:spacing w:before="170"/>
-              <w:ind w:left="85"/>
-              <w:rPr>
-                <w:b/>
-                <w:sz w:val="24"/>
-              </w:rPr>
-            </w:pPr>
-            <w:r>
-              <w:rPr>
-                <w:b/>
-                <w:sz w:val="24"/>
-              </w:rPr>
-              <w:t>Result</w:t>
+              <w:spacing w:before="19"/>
+              <w:ind w:left="212"/>
+              <w:jc w:val="center"/>
+              <w:rPr>
+                <w:b/>
+                <w:sz w:val="24"/>
+                <w:szCs w:val="24"/>
+              </w:rPr>
+            </w:pPr>
+            <w:r>
+              <w:rPr>
+                <w:b/>
+                <w:sz w:val="24"/>
+                <w:szCs w:val="24"/>
+              </w:rPr>
+              <w:fldChar w:fldCharType="begin"/>
+            </w:r>
+            <w:r>
+              <w:rPr>
+                <w:b/>
+                <w:sz w:val="24"/>
+                <w:szCs w:val="24"/>
+              </w:rPr>
+              <w:instrText xml:space="preserve"> MERGEFIELD Result_Oral_English </w:instrText>
+            </w:r>
+            <w:r>
+              <w:rPr>
+                <w:b/>
+                <w:sz w:val="24"/>
+                <w:szCs w:val="24"/>
+              </w:rPr>
+              <w:fldChar w:fldCharType="separate"/>
+            </w:r>
+            <w:r>
+              <w:rPr>
+                <w:b/>
+                <w:noProof/>
+                <w:sz w:val="24"/>
+                <w:szCs w:val="24"/>
+              </w:rPr>
+              <w:t>Fail</w:t>
+            </w:r>
+            <w:r>
+              <w:rPr>
+                <w:b/>
+                <w:sz w:val="24"/>
+                <w:szCs w:val="24"/>
+              </w:rPr>
+              <w:fldChar w:fldCharType="end"/>
             </w:r>
           </w:p>
         </w:tc>
@@ -740,155 +1551,342 @@
                 <w:b/>
                 <w:sz w:val="24"/>
               </w:rPr>
-              <w:t>Oral English</w:t>
-            </w:r>
-          </w:p>
-        </w:tc>
-        <w:tc>
-          <w:tcPr>
-            <w:tcW w:w="2292" w:type="dxa"/>
-          </w:tcPr>
-          <w:p>
-            <w:pPr>
-              <w:pStyle w:val="TableParagraph"/>
-              <w:jc w:val="center"/>
-              <w:rPr>
-                <w:b/>
-                <w:sz w:val="24"/>
-                <w:szCs w:val="24"/>
-              </w:rPr>
-            </w:pPr>
-            <w:r>
-              <w:rPr>
-                <w:b/>
-                <w:sz w:val="24"/>
-                <w:szCs w:val="24"/>
-              </w:rPr>
-              <w:fldChar w:fldCharType="begin"/>
-            </w:r>
-            <w:r>
-              <w:rPr>
-                <w:b/>
-                <w:sz w:val="24"/>
-                <w:szCs w:val="24"/>
-              </w:rPr>
-              <w:instrText xml:space="preserve"> MERGEFIELD Formative_Assessment_I_Oral_English </w:instrText>
-            </w:r>
-            <w:r>
-              <w:rPr>
-                <w:b/>
-                <w:sz w:val="24"/>
-                <w:szCs w:val="24"/>
-              </w:rPr>
-              <w:fldChar w:fldCharType="separate"/>
-            </w:r>
-            <w:r>
-              <w:rPr>
-                <w:b/>
-                <w:noProof/>
-                <w:sz w:val="24"/>
-                <w:szCs w:val="24"/>
-              </w:rPr>
-              <w:t>8</w:t>
-            </w:r>
-            <w:r>
-              <w:rPr>
-                <w:b/>
-                <w:sz w:val="24"/>
-                <w:szCs w:val="24"/>
-              </w:rPr>
-              <w:fldChar w:fldCharType="end"/>
-            </w:r>
-            <w:bookmarkStart w:id="0" w:name="_GoBack"/>
-            <w:bookmarkEnd w:id="0"/>
-          </w:p>
-        </w:tc>
-        <w:tc>
-          <w:tcPr>
-            <w:tcW w:w="2407" w:type="dxa"/>
-          </w:tcPr>
-          <w:p>
-            <w:pPr>
-              <w:pStyle w:val="TableParagraph"/>
-              <w:jc w:val="center"/>
-              <w:rPr>
-                <w:b/>
-                <w:sz w:val="24"/>
-                <w:szCs w:val="24"/>
-              </w:rPr>
-            </w:pPr>
-            <w:r>
-              <w:rPr>
-                <w:b/>
-                <w:sz w:val="24"/>
-                <w:szCs w:val="24"/>
-              </w:rPr>
-              <w:fldChar w:fldCharType="begin"/>
-            </w:r>
-            <w:r>
-              <w:rPr>
-                <w:b/>
-                <w:sz w:val="24"/>
-                <w:szCs w:val="24"/>
-              </w:rPr>
-              <w:instrText xml:space="preserve"> MERGEFIELD Formative_Assessment2_Oral_English </w:instrText>
-            </w:r>
-            <w:r>
-              <w:rPr>
-                <w:b/>
-                <w:sz w:val="24"/>
-                <w:szCs w:val="24"/>
-              </w:rPr>
-              <w:fldChar w:fldCharType="separate"/>
-            </w:r>
-            <w:r>
-              <w:rPr>
-                <w:b/>
-                <w:noProof/>
-                <w:sz w:val="24"/>
-                <w:szCs w:val="24"/>
-              </w:rPr>
-              <w:t>10</w:t>
-            </w:r>
-            <w:r>
-              <w:rPr>
-                <w:b/>
-                <w:sz w:val="24"/>
-                <w:szCs w:val="24"/>
-              </w:rPr>
-              <w:fldChar w:fldCharType="end"/>
-            </w:r>
-          </w:p>
-        </w:tc>
-        <w:tc>
-          <w:tcPr>
-            <w:tcW w:w="2316" w:type="dxa"/>
-          </w:tcPr>
-          <w:p>
-            <w:pPr>
-              <w:pStyle w:val="TableParagraph"/>
-              <w:jc w:val="center"/>
-              <w:rPr>
-                <w:b/>
-                <w:sz w:val="24"/>
-                <w:szCs w:val="24"/>
-              </w:rPr>
-            </w:pPr>
-            <w:r>
-              <w:rPr>
-                <w:b/>
-                <w:sz w:val="24"/>
-                <w:szCs w:val="24"/>
-              </w:rPr>
-              <w:fldChar w:fldCharType="begin"/>
-            </w:r>
-            <w:r>
-              <w:rPr>
-                <w:b/>
-                <w:sz w:val="24"/>
-                <w:szCs w:val="24"/>
-              </w:rPr>
-              <w:instrText xml:space="preserve"> MERGEFIELD Half_Yearly_Exam_Oral_English </w:instrText>
+              <w:t>Drawing</w:t>
+            </w:r>
+          </w:p>
+        </w:tc>
+        <w:tc>
+          <w:tcPr>
+            <w:tcW w:w="1152" w:type="dxa"/>
+            <w:tcBorders>
+              <w:right w:val="single" w:sz="4" w:space="0" w:color="auto"/>
+            </w:tcBorders>
+          </w:tcPr>
+          <w:p>
+            <w:pPr>
+              <w:pStyle w:val="TableParagraph"/>
+              <w:jc w:val="center"/>
+              <w:rPr>
+                <w:b/>
+                <w:sz w:val="24"/>
+                <w:szCs w:val="24"/>
+              </w:rPr>
+            </w:pPr>
+            <w:r>
+              <w:rPr>
+                <w:b/>
+                <w:sz w:val="24"/>
+                <w:szCs w:val="24"/>
+              </w:rPr>
+              <w:fldChar w:fldCharType="begin"/>
+            </w:r>
+            <w:r>
+              <w:rPr>
+                <w:b/>
+                <w:sz w:val="24"/>
+                <w:szCs w:val="24"/>
+              </w:rPr>
+              <w:instrText xml:space="preserve"> MERGEFIELD Formative_Assessment_I_Drawing_total </w:instrText>
+            </w:r>
+            <w:r>
+              <w:rPr>
+                <w:b/>
+                <w:sz w:val="24"/>
+                <w:szCs w:val="24"/>
+              </w:rPr>
+              <w:fldChar w:fldCharType="separate"/>
+            </w:r>
+            <w:r>
+              <w:rPr>
+                <w:b/>
+                <w:noProof/>
+                <w:sz w:val="24"/>
+                <w:szCs w:val="24"/>
+              </w:rPr>
+              <w:t>25</w:t>
+            </w:r>
+            <w:r>
+              <w:rPr>
+                <w:b/>
+                <w:sz w:val="24"/>
+                <w:szCs w:val="24"/>
+              </w:rPr>
+              <w:fldChar w:fldCharType="end"/>
+            </w:r>
+          </w:p>
+        </w:tc>
+        <w:tc>
+          <w:tcPr>
+            <w:tcW w:w="1140" w:type="dxa"/>
+            <w:tcBorders>
+              <w:left w:val="single" w:sz="4" w:space="0" w:color="auto"/>
+            </w:tcBorders>
+          </w:tcPr>
+          <w:p>
+            <w:pPr>
+              <w:pStyle w:val="TableParagraph"/>
+              <w:jc w:val="center"/>
+              <w:rPr>
+                <w:b/>
+                <w:sz w:val="24"/>
+                <w:szCs w:val="24"/>
+              </w:rPr>
+            </w:pPr>
+            <w:r>
+              <w:rPr>
+                <w:b/>
+                <w:sz w:val="24"/>
+                <w:szCs w:val="24"/>
+              </w:rPr>
+              <w:fldChar w:fldCharType="begin"/>
+            </w:r>
+            <w:r>
+              <w:rPr>
+                <w:b/>
+                <w:sz w:val="24"/>
+                <w:szCs w:val="24"/>
+              </w:rPr>
+              <w:instrText xml:space="preserve"> MERGEFIELD Formative_Assessment_I_Drawing </w:instrText>
+            </w:r>
+            <w:r>
+              <w:rPr>
+                <w:b/>
+                <w:sz w:val="24"/>
+                <w:szCs w:val="24"/>
+              </w:rPr>
+              <w:fldChar w:fldCharType="separate"/>
+            </w:r>
+            <w:r>
+              <w:rPr>
+                <w:b/>
+                <w:noProof/>
+                <w:sz w:val="24"/>
+                <w:szCs w:val="24"/>
+              </w:rPr>
+              <w:t>18</w:t>
+            </w:r>
+            <w:r>
+              <w:rPr>
+                <w:b/>
+                <w:sz w:val="24"/>
+                <w:szCs w:val="24"/>
+              </w:rPr>
+              <w:fldChar w:fldCharType="end"/>
+            </w:r>
+          </w:p>
+        </w:tc>
+        <w:tc>
+          <w:tcPr>
+            <w:tcW w:w="1302" w:type="dxa"/>
+            <w:tcBorders>
+              <w:right w:val="single" w:sz="4" w:space="0" w:color="auto"/>
+            </w:tcBorders>
+          </w:tcPr>
+          <w:p>
+            <w:pPr>
+              <w:pStyle w:val="TableParagraph"/>
+              <w:jc w:val="center"/>
+              <w:rPr>
+                <w:b/>
+                <w:sz w:val="24"/>
+                <w:szCs w:val="24"/>
+              </w:rPr>
+            </w:pPr>
+            <w:r>
+              <w:rPr>
+                <w:b/>
+                <w:sz w:val="24"/>
+                <w:szCs w:val="24"/>
+              </w:rPr>
+              <w:fldChar w:fldCharType="begin"/>
+            </w:r>
+            <w:r>
+              <w:rPr>
+                <w:b/>
+                <w:sz w:val="24"/>
+                <w:szCs w:val="24"/>
+              </w:rPr>
+              <w:instrText xml:space="preserve"> MERGEFIELD Formative_Assessment2_Drawing_total </w:instrText>
+            </w:r>
+            <w:r>
+              <w:rPr>
+                <w:b/>
+                <w:sz w:val="24"/>
+                <w:szCs w:val="24"/>
+              </w:rPr>
+              <w:fldChar w:fldCharType="separate"/>
+            </w:r>
+            <w:r>
+              <w:rPr>
+                <w:b/>
+                <w:noProof/>
+                <w:sz w:val="24"/>
+                <w:szCs w:val="24"/>
+              </w:rPr>
+              <w:t>25</w:t>
+            </w:r>
+            <w:r>
+              <w:rPr>
+                <w:b/>
+                <w:sz w:val="24"/>
+                <w:szCs w:val="24"/>
+              </w:rPr>
+              <w:fldChar w:fldCharType="end"/>
+            </w:r>
+          </w:p>
+        </w:tc>
+        <w:tc>
+          <w:tcPr>
+            <w:tcW w:w="1105" w:type="dxa"/>
+            <w:tcBorders>
+              <w:left w:val="single" w:sz="4" w:space="0" w:color="auto"/>
+            </w:tcBorders>
+          </w:tcPr>
+          <w:p>
+            <w:pPr>
+              <w:pStyle w:val="TableParagraph"/>
+              <w:jc w:val="center"/>
+              <w:rPr>
+                <w:b/>
+                <w:sz w:val="24"/>
+                <w:szCs w:val="24"/>
+              </w:rPr>
+            </w:pPr>
+            <w:r>
+              <w:rPr>
+                <w:b/>
+                <w:sz w:val="24"/>
+                <w:szCs w:val="24"/>
+              </w:rPr>
+              <w:fldChar w:fldCharType="begin"/>
+            </w:r>
+            <w:r>
+              <w:rPr>
+                <w:b/>
+                <w:sz w:val="24"/>
+                <w:szCs w:val="24"/>
+              </w:rPr>
+              <w:instrText xml:space="preserve"> MERGEFIELD Formative_Assessment2_Drawing </w:instrText>
+            </w:r>
+            <w:r>
+              <w:rPr>
+                <w:b/>
+                <w:sz w:val="24"/>
+                <w:szCs w:val="24"/>
+              </w:rPr>
+              <w:fldChar w:fldCharType="separate"/>
+            </w:r>
+            <w:r>
+              <w:rPr>
+                <w:b/>
+                <w:noProof/>
+                <w:sz w:val="24"/>
+                <w:szCs w:val="24"/>
+              </w:rPr>
+              <w:t>0</w:t>
+            </w:r>
+            <w:r>
+              <w:rPr>
+                <w:b/>
+                <w:sz w:val="24"/>
+                <w:szCs w:val="24"/>
+              </w:rPr>
+              <w:fldChar w:fldCharType="end"/>
+            </w:r>
+          </w:p>
+        </w:tc>
+        <w:tc>
+          <w:tcPr>
+            <w:tcW w:w="1202" w:type="dxa"/>
+            <w:tcBorders>
+              <w:right w:val="single" w:sz="4" w:space="0" w:color="auto"/>
+            </w:tcBorders>
+          </w:tcPr>
+          <w:p>
+            <w:pPr>
+              <w:pStyle w:val="TableParagraph"/>
+              <w:jc w:val="center"/>
+              <w:rPr>
+                <w:b/>
+                <w:sz w:val="24"/>
+                <w:szCs w:val="24"/>
+              </w:rPr>
+            </w:pPr>
+            <w:r>
+              <w:rPr>
+                <w:b/>
+                <w:sz w:val="24"/>
+                <w:szCs w:val="24"/>
+              </w:rPr>
+              <w:fldChar w:fldCharType="begin"/>
+            </w:r>
+            <w:r>
+              <w:rPr>
+                <w:b/>
+                <w:sz w:val="24"/>
+                <w:szCs w:val="24"/>
+              </w:rPr>
+              <w:instrText xml:space="preserve"> MERGEFIELD Half_Yearly_Exam_Drawing_total </w:instrText>
+            </w:r>
+            <w:r>
+              <w:rPr>
+                <w:b/>
+                <w:sz w:val="24"/>
+                <w:szCs w:val="24"/>
+              </w:rPr>
+              <w:fldChar w:fldCharType="separate"/>
+            </w:r>
+            <w:r>
+              <w:rPr>
+                <w:b/>
+                <w:noProof/>
+                <w:sz w:val="24"/>
+                <w:szCs w:val="24"/>
+              </w:rPr>
+              <w:t>50</w:t>
+            </w:r>
+            <w:r>
+              <w:rPr>
+                <w:b/>
+                <w:sz w:val="24"/>
+                <w:szCs w:val="24"/>
+              </w:rPr>
+              <w:fldChar w:fldCharType="end"/>
+            </w:r>
+          </w:p>
+        </w:tc>
+        <w:tc>
+          <w:tcPr>
+            <w:tcW w:w="1114" w:type="dxa"/>
+            <w:tcBorders>
+              <w:left w:val="single" w:sz="4" w:space="0" w:color="auto"/>
+            </w:tcBorders>
+          </w:tcPr>
+          <w:p>
+            <w:pPr>
+              <w:pStyle w:val="TableParagraph"/>
+              <w:jc w:val="center"/>
+              <w:rPr>
+                <w:b/>
+                <w:sz w:val="24"/>
+                <w:szCs w:val="24"/>
+              </w:rPr>
+            </w:pPr>
+            <w:r>
+              <w:rPr>
+                <w:b/>
+                <w:sz w:val="24"/>
+                <w:szCs w:val="24"/>
+              </w:rPr>
+              <w:fldChar w:fldCharType="begin"/>
+            </w:r>
+            <w:r>
+              <w:rPr>
+                <w:b/>
+                <w:sz w:val="24"/>
+                <w:szCs w:val="24"/>
+              </w:rPr>
+              <w:instrText xml:space="preserve"> MERGEFIELD Half_Yearly_Exam_Drawing </w:instrText>
             </w:r>
             <w:r>
               <w:rPr>
@@ -947,48 +1945,89 @@
                 <w:sz w:val="24"/>
                 <w:szCs w:val="24"/>
               </w:rPr>
-              <w:instrText xml:space="preserve"> MERGEFIELD Weightage_Oral_English</w:instrText>
-            </w:r>
-            <w:r>
-              <w:rPr>
-                <w:b/>
-                <w:sz w:val="24"/>
-                <w:szCs w:val="24"/>
-              </w:rPr>
-              <w:instrText xml:space="preserve"> \#0.00</w:instrText>
-            </w:r>
-            <w:r>
-              <w:rPr>
-                <w:b/>
-                <w:sz w:val="24"/>
-                <w:szCs w:val="24"/>
-              </w:rPr>
-              <w:instrText xml:space="preserve"> </w:instrText>
-            </w:r>
-            <w:r>
-              <w:rPr>
-                <w:b/>
-                <w:sz w:val="24"/>
-                <w:szCs w:val="24"/>
-              </w:rPr>
-              <w:fldChar w:fldCharType="separate"/>
-            </w:r>
-            <w:r>
-              <w:rPr>
-                <w:b/>
-                <w:noProof/>
-                <w:sz w:val="24"/>
-                <w:szCs w:val="24"/>
-              </w:rPr>
-              <w:t>7.20</w:t>
-            </w:r>
-            <w:r>
-              <w:rPr>
-                <w:b/>
-                <w:sz w:val="24"/>
-                <w:szCs w:val="24"/>
-              </w:rPr>
-              <w:fldChar w:fldCharType="end"/>
+              <w:instrText xml:space="preserve"> MERGEFIELD Weightage_Drawing \#0.00 </w:instrText>
+            </w:r>
+            <w:r>
+              <w:rPr>
+                <w:b/>
+                <w:sz w:val="24"/>
+                <w:szCs w:val="24"/>
+              </w:rPr>
+              <w:fldChar w:fldCharType="separate"/>
+            </w:r>
+            <w:r>
+              <w:rPr>
+                <w:b/>
+                <w:noProof/>
+                <w:sz w:val="24"/>
+                <w:szCs w:val="24"/>
+              </w:rPr>
+              <w:t>3.60</w:t>
+            </w:r>
+            <w:r>
+              <w:rPr>
+                <w:b/>
+                <w:sz w:val="24"/>
+                <w:szCs w:val="24"/>
+              </w:rPr>
+              <w:fldChar w:fldCharType="end"/>
+            </w:r>
+            <w:r>
+              <w:rPr>
+                <w:b/>
+                <w:sz w:val="24"/>
+                <w:szCs w:val="24"/>
+              </w:rPr>
+              <w:t xml:space="preserve"> (</w:t>
+            </w:r>
+            <w:r>
+              <w:rPr>
+                <w:b/>
+                <w:sz w:val="24"/>
+                <w:szCs w:val="24"/>
+              </w:rPr>
+              <w:fldChar w:fldCharType="begin"/>
+            </w:r>
+            <w:r>
+              <w:rPr>
+                <w:b/>
+                <w:sz w:val="24"/>
+                <w:szCs w:val="24"/>
+              </w:rPr>
+              <w:instrText xml:space="preserve"> MERGEFIELD Weightage_Drawing_total </w:instrText>
+            </w:r>
+            <w:r>
+              <w:rPr>
+                <w:b/>
+                <w:sz w:val="24"/>
+                <w:szCs w:val="24"/>
+              </w:rPr>
+              <w:fldChar w:fldCharType="separate"/>
+            </w:r>
+            <w:r>
+              <w:rPr>
+                <w:b/>
+                <w:noProof/>
+                <w:sz w:val="24"/>
+                <w:szCs w:val="24"/>
+              </w:rPr>
+              <w:t>100</w:t>
+            </w:r>
+            <w:r>
+              <w:rPr>
+                <w:b/>
+                <w:sz w:val="24"/>
+                <w:szCs w:val="24"/>
+              </w:rPr>
+              <w:fldChar w:fldCharType="end"/>
+            </w:r>
+            <w:r>
+              <w:rPr>
+                <w:b/>
+                <w:sz w:val="24"/>
+                <w:szCs w:val="24"/>
+              </w:rPr>
+              <w:t>)</w:t>
             </w:r>
           </w:p>
         </w:tc>
@@ -1022,7 +2061,7 @@
                 <w:sz w:val="24"/>
                 <w:szCs w:val="24"/>
               </w:rPr>
-              <w:instrText xml:space="preserve"> MERGEFIELD Result_Oral_English </w:instrText>
+              <w:instrText xml:space="preserve"> MERGEFIELD Result_Drawing </w:instrText>
             </w:r>
             <w:r>
               <w:rPr>
@@ -1063,108 +2102,354 @@
           <w:p>
             <w:pPr>
               <w:pStyle w:val="TableParagraph"/>
-              <w:spacing w:before="19"/>
-              <w:ind w:left="22"/>
-              <w:rPr>
-                <w:b/>
-                <w:sz w:val="24"/>
-              </w:rPr>
-            </w:pPr>
-            <w:r>
-              <w:rPr>
-                <w:b/>
-                <w:sz w:val="24"/>
-              </w:rPr>
-              <w:t>Drawing</w:t>
-            </w:r>
-          </w:p>
-        </w:tc>
-        <w:tc>
-          <w:tcPr>
-            <w:tcW w:w="2292" w:type="dxa"/>
-          </w:tcPr>
-          <w:p>
-            <w:pPr>
-              <w:pStyle w:val="TableParagraph"/>
-              <w:jc w:val="center"/>
-              <w:rPr>
-                <w:b/>
-                <w:sz w:val="24"/>
-                <w:szCs w:val="24"/>
-              </w:rPr>
-            </w:pPr>
-            <w:r>
-              <w:rPr>
-                <w:b/>
-                <w:sz w:val="24"/>
-                <w:szCs w:val="24"/>
-              </w:rPr>
-              <w:fldChar w:fldCharType="begin"/>
-            </w:r>
-            <w:r>
-              <w:rPr>
-                <w:b/>
-                <w:sz w:val="24"/>
-                <w:szCs w:val="24"/>
-              </w:rPr>
-              <w:instrText xml:space="preserve"> MERGEFIELD Formative_Assessment_I_Drawing </w:instrText>
-            </w:r>
-            <w:r>
-              <w:rPr>
-                <w:b/>
-                <w:sz w:val="24"/>
-                <w:szCs w:val="24"/>
-              </w:rPr>
-              <w:fldChar w:fldCharType="separate"/>
-            </w:r>
-            <w:r>
-              <w:rPr>
-                <w:b/>
-                <w:noProof/>
-                <w:sz w:val="24"/>
-                <w:szCs w:val="24"/>
-              </w:rPr>
-              <w:t>18</w:t>
-            </w:r>
-            <w:r>
-              <w:rPr>
-                <w:b/>
-                <w:sz w:val="24"/>
-                <w:szCs w:val="24"/>
-              </w:rPr>
-              <w:fldChar w:fldCharType="end"/>
-            </w:r>
-          </w:p>
-        </w:tc>
-        <w:tc>
-          <w:tcPr>
-            <w:tcW w:w="2407" w:type="dxa"/>
-          </w:tcPr>
-          <w:p>
-            <w:pPr>
-              <w:pStyle w:val="TableParagraph"/>
-              <w:jc w:val="center"/>
-              <w:rPr>
-                <w:b/>
-                <w:sz w:val="24"/>
-                <w:szCs w:val="24"/>
-              </w:rPr>
-            </w:pPr>
-            <w:r>
-              <w:rPr>
-                <w:b/>
-                <w:sz w:val="24"/>
-                <w:szCs w:val="24"/>
-              </w:rPr>
-              <w:fldChar w:fldCharType="begin"/>
-            </w:r>
-            <w:r>
-              <w:rPr>
-                <w:b/>
-                <w:sz w:val="24"/>
-                <w:szCs w:val="24"/>
-              </w:rPr>
-              <w:instrText xml:space="preserve"> MERGEFIELD Formative_Assessment2_Drawing </w:instrText>
+              <w:spacing w:before="15" w:line="280" w:lineRule="atLeast"/>
+              <w:ind w:left="22" w:right="376"/>
+              <w:rPr>
+                <w:b/>
+                <w:sz w:val="24"/>
+              </w:rPr>
+            </w:pPr>
+            <w:r>
+              <w:rPr>
+                <w:b/>
+                <w:sz w:val="24"/>
+              </w:rPr>
+              <w:t>English</w:t>
+            </w:r>
+          </w:p>
+        </w:tc>
+        <w:tc>
+          <w:tcPr>
+            <w:tcW w:w="1152" w:type="dxa"/>
+            <w:tcBorders>
+              <w:right w:val="single" w:sz="4" w:space="0" w:color="auto"/>
+            </w:tcBorders>
+          </w:tcPr>
+          <w:p>
+            <w:pPr>
+              <w:pStyle w:val="TableParagraph"/>
+              <w:jc w:val="center"/>
+              <w:rPr>
+                <w:b/>
+                <w:sz w:val="24"/>
+                <w:szCs w:val="24"/>
+              </w:rPr>
+            </w:pPr>
+            <w:r>
+              <w:rPr>
+                <w:b/>
+                <w:sz w:val="24"/>
+                <w:szCs w:val="24"/>
+              </w:rPr>
+              <w:fldChar w:fldCharType="begin"/>
+            </w:r>
+            <w:r>
+              <w:rPr>
+                <w:b/>
+                <w:sz w:val="24"/>
+                <w:szCs w:val="24"/>
+              </w:rPr>
+              <w:instrText xml:space="preserve"> MERGEFIELD Formative_Assessment_I_English_total </w:instrText>
+            </w:r>
+            <w:r>
+              <w:rPr>
+                <w:b/>
+                <w:sz w:val="24"/>
+                <w:szCs w:val="24"/>
+              </w:rPr>
+              <w:fldChar w:fldCharType="separate"/>
+            </w:r>
+            <w:r>
+              <w:rPr>
+                <w:b/>
+                <w:noProof/>
+                <w:sz w:val="24"/>
+                <w:szCs w:val="24"/>
+              </w:rPr>
+              <w:t>25</w:t>
+            </w:r>
+            <w:r>
+              <w:rPr>
+                <w:b/>
+                <w:sz w:val="24"/>
+                <w:szCs w:val="24"/>
+              </w:rPr>
+              <w:fldChar w:fldCharType="end"/>
+            </w:r>
+          </w:p>
+        </w:tc>
+        <w:tc>
+          <w:tcPr>
+            <w:tcW w:w="1140" w:type="dxa"/>
+            <w:tcBorders>
+              <w:left w:val="single" w:sz="4" w:space="0" w:color="auto"/>
+            </w:tcBorders>
+          </w:tcPr>
+          <w:p>
+            <w:pPr>
+              <w:pStyle w:val="TableParagraph"/>
+              <w:jc w:val="center"/>
+              <w:rPr>
+                <w:b/>
+                <w:sz w:val="24"/>
+                <w:szCs w:val="24"/>
+              </w:rPr>
+            </w:pPr>
+            <w:r>
+              <w:rPr>
+                <w:b/>
+                <w:sz w:val="24"/>
+                <w:szCs w:val="24"/>
+              </w:rPr>
+              <w:fldChar w:fldCharType="begin"/>
+            </w:r>
+            <w:r>
+              <w:rPr>
+                <w:b/>
+                <w:sz w:val="24"/>
+                <w:szCs w:val="24"/>
+              </w:rPr>
+              <w:instrText xml:space="preserve"> MERGEFIELD Formative_Assessment_I_English </w:instrText>
+            </w:r>
+            <w:r>
+              <w:rPr>
+                <w:b/>
+                <w:sz w:val="24"/>
+                <w:szCs w:val="24"/>
+              </w:rPr>
+              <w:fldChar w:fldCharType="separate"/>
+            </w:r>
+            <w:r>
+              <w:rPr>
+                <w:b/>
+                <w:noProof/>
+                <w:sz w:val="24"/>
+                <w:szCs w:val="24"/>
+              </w:rPr>
+              <w:t>10.5</w:t>
+            </w:r>
+            <w:r>
+              <w:rPr>
+                <w:b/>
+                <w:sz w:val="24"/>
+                <w:szCs w:val="24"/>
+              </w:rPr>
+              <w:fldChar w:fldCharType="end"/>
+            </w:r>
+          </w:p>
+        </w:tc>
+        <w:tc>
+          <w:tcPr>
+            <w:tcW w:w="1302" w:type="dxa"/>
+            <w:tcBorders>
+              <w:right w:val="single" w:sz="4" w:space="0" w:color="auto"/>
+            </w:tcBorders>
+          </w:tcPr>
+          <w:p>
+            <w:pPr>
+              <w:pStyle w:val="TableParagraph"/>
+              <w:jc w:val="center"/>
+              <w:rPr>
+                <w:b/>
+                <w:sz w:val="24"/>
+                <w:szCs w:val="24"/>
+              </w:rPr>
+            </w:pPr>
+            <w:r>
+              <w:rPr>
+                <w:b/>
+                <w:sz w:val="24"/>
+                <w:szCs w:val="24"/>
+              </w:rPr>
+              <w:fldChar w:fldCharType="begin"/>
+            </w:r>
+            <w:r>
+              <w:rPr>
+                <w:b/>
+                <w:sz w:val="24"/>
+                <w:szCs w:val="24"/>
+              </w:rPr>
+              <w:instrText xml:space="preserve"> MERGEFIELD Formative_Assessment2_English_total </w:instrText>
+            </w:r>
+            <w:r>
+              <w:rPr>
+                <w:b/>
+                <w:sz w:val="24"/>
+                <w:szCs w:val="24"/>
+              </w:rPr>
+              <w:fldChar w:fldCharType="separate"/>
+            </w:r>
+            <w:r>
+              <w:rPr>
+                <w:b/>
+                <w:noProof/>
+                <w:sz w:val="24"/>
+                <w:szCs w:val="24"/>
+              </w:rPr>
+              <w:t>25</w:t>
+            </w:r>
+            <w:r>
+              <w:rPr>
+                <w:b/>
+                <w:sz w:val="24"/>
+                <w:szCs w:val="24"/>
+              </w:rPr>
+              <w:fldChar w:fldCharType="end"/>
+            </w:r>
+          </w:p>
+        </w:tc>
+        <w:tc>
+          <w:tcPr>
+            <w:tcW w:w="1105" w:type="dxa"/>
+            <w:tcBorders>
+              <w:left w:val="single" w:sz="4" w:space="0" w:color="auto"/>
+            </w:tcBorders>
+          </w:tcPr>
+          <w:p>
+            <w:pPr>
+              <w:pStyle w:val="TableParagraph"/>
+              <w:jc w:val="center"/>
+              <w:rPr>
+                <w:b/>
+                <w:sz w:val="24"/>
+                <w:szCs w:val="24"/>
+              </w:rPr>
+            </w:pPr>
+            <w:r>
+              <w:rPr>
+                <w:b/>
+                <w:sz w:val="24"/>
+                <w:szCs w:val="24"/>
+              </w:rPr>
+              <w:fldChar w:fldCharType="begin"/>
+            </w:r>
+            <w:r>
+              <w:rPr>
+                <w:b/>
+                <w:sz w:val="24"/>
+                <w:szCs w:val="24"/>
+              </w:rPr>
+              <w:instrText xml:space="preserve"> MERGEFIELD Formative_Assessment2_English </w:instrText>
+            </w:r>
+            <w:r>
+              <w:rPr>
+                <w:b/>
+                <w:sz w:val="24"/>
+                <w:szCs w:val="24"/>
+              </w:rPr>
+              <w:fldChar w:fldCharType="separate"/>
+            </w:r>
+            <w:r>
+              <w:rPr>
+                <w:b/>
+                <w:noProof/>
+                <w:sz w:val="24"/>
+                <w:szCs w:val="24"/>
+              </w:rPr>
+              <w:t>24.5</w:t>
+            </w:r>
+            <w:r>
+              <w:rPr>
+                <w:b/>
+                <w:sz w:val="24"/>
+                <w:szCs w:val="24"/>
+              </w:rPr>
+              <w:fldChar w:fldCharType="end"/>
+            </w:r>
+          </w:p>
+        </w:tc>
+        <w:tc>
+          <w:tcPr>
+            <w:tcW w:w="1202" w:type="dxa"/>
+            <w:tcBorders>
+              <w:right w:val="single" w:sz="4" w:space="0" w:color="auto"/>
+            </w:tcBorders>
+          </w:tcPr>
+          <w:p>
+            <w:pPr>
+              <w:pStyle w:val="TableParagraph"/>
+              <w:jc w:val="center"/>
+              <w:rPr>
+                <w:b/>
+                <w:sz w:val="24"/>
+                <w:szCs w:val="24"/>
+              </w:rPr>
+            </w:pPr>
+            <w:r>
+              <w:rPr>
+                <w:b/>
+                <w:sz w:val="24"/>
+                <w:szCs w:val="24"/>
+              </w:rPr>
+              <w:fldChar w:fldCharType="begin"/>
+            </w:r>
+            <w:r>
+              <w:rPr>
+                <w:b/>
+                <w:sz w:val="24"/>
+                <w:szCs w:val="24"/>
+              </w:rPr>
+              <w:instrText xml:space="preserve"> MERGEFIELD Half_Yearly_Exam_English_total </w:instrText>
+            </w:r>
+            <w:r>
+              <w:rPr>
+                <w:b/>
+                <w:sz w:val="24"/>
+                <w:szCs w:val="24"/>
+              </w:rPr>
+              <w:fldChar w:fldCharType="separate"/>
+            </w:r>
+            <w:r>
+              <w:rPr>
+                <w:b/>
+                <w:noProof/>
+                <w:sz w:val="24"/>
+                <w:szCs w:val="24"/>
+              </w:rPr>
+              <w:t>50</w:t>
+            </w:r>
+            <w:r>
+              <w:rPr>
+                <w:b/>
+                <w:sz w:val="24"/>
+                <w:szCs w:val="24"/>
+              </w:rPr>
+              <w:fldChar w:fldCharType="end"/>
+            </w:r>
+          </w:p>
+        </w:tc>
+        <w:tc>
+          <w:tcPr>
+            <w:tcW w:w="1114" w:type="dxa"/>
+            <w:tcBorders>
+              <w:left w:val="single" w:sz="4" w:space="0" w:color="auto"/>
+            </w:tcBorders>
+          </w:tcPr>
+          <w:p>
+            <w:pPr>
+              <w:pStyle w:val="TableParagraph"/>
+              <w:jc w:val="center"/>
+              <w:rPr>
+                <w:b/>
+                <w:sz w:val="24"/>
+                <w:szCs w:val="24"/>
+              </w:rPr>
+            </w:pPr>
+            <w:r>
+              <w:rPr>
+                <w:b/>
+                <w:sz w:val="24"/>
+                <w:szCs w:val="24"/>
+              </w:rPr>
+              <w:fldChar w:fldCharType="begin"/>
+            </w:r>
+            <w:r>
+              <w:rPr>
+                <w:b/>
+                <w:sz w:val="24"/>
+                <w:szCs w:val="24"/>
+              </w:rPr>
+              <w:instrText xml:space="preserve"> MERGEFIELD Half_Yearly_Exam_English </w:instrText>
             </w:r>
             <w:r>
               <w:rPr>
@@ -1195,69 +2480,12 @@
         </w:tc>
         <w:tc>
           <w:tcPr>
-            <w:tcW w:w="2316" w:type="dxa"/>
-          </w:tcPr>
-          <w:p>
-            <w:pPr>
-              <w:pStyle w:val="TableParagraph"/>
-              <w:jc w:val="center"/>
-              <w:rPr>
-                <w:b/>
-                <w:sz w:val="24"/>
-                <w:szCs w:val="24"/>
-              </w:rPr>
-            </w:pPr>
-            <w:r>
-              <w:rPr>
-                <w:b/>
-                <w:sz w:val="24"/>
-                <w:szCs w:val="24"/>
-              </w:rPr>
-              <w:fldChar w:fldCharType="begin"/>
-            </w:r>
-            <w:r>
-              <w:rPr>
-                <w:b/>
-                <w:sz w:val="24"/>
-                <w:szCs w:val="24"/>
-              </w:rPr>
-              <w:instrText xml:space="preserve"> MERGEFIELD Half_Yearly_Exam_Drawing </w:instrText>
-            </w:r>
-            <w:r>
-              <w:rPr>
-                <w:b/>
-                <w:sz w:val="24"/>
-                <w:szCs w:val="24"/>
-              </w:rPr>
-              <w:fldChar w:fldCharType="separate"/>
-            </w:r>
-            <w:r>
-              <w:rPr>
-                <w:b/>
-                <w:noProof/>
-                <w:sz w:val="24"/>
-                <w:szCs w:val="24"/>
-              </w:rPr>
-              <w:t>0</w:t>
-            </w:r>
-            <w:r>
-              <w:rPr>
-                <w:b/>
-                <w:sz w:val="24"/>
-                <w:szCs w:val="24"/>
-              </w:rPr>
-              <w:fldChar w:fldCharType="end"/>
-            </w:r>
-          </w:p>
-        </w:tc>
-        <w:tc>
-          <w:tcPr>
             <w:tcW w:w="1365" w:type="dxa"/>
           </w:tcPr>
           <w:p>
             <w:pPr>
               <w:pStyle w:val="TableParagraph"/>
-              <w:spacing w:before="19"/>
+              <w:spacing w:before="161"/>
               <w:ind w:left="3"/>
               <w:jc w:val="center"/>
               <w:rPr>
@@ -1280,48 +2508,89 @@
                 <w:sz w:val="24"/>
                 <w:szCs w:val="24"/>
               </w:rPr>
-              <w:instrText xml:space="preserve"> MERGEFIELD Weightage_Drawing</w:instrText>
-            </w:r>
-            <w:r>
-              <w:rPr>
-                <w:b/>
-                <w:sz w:val="24"/>
-                <w:szCs w:val="24"/>
-              </w:rPr>
-              <w:instrText xml:space="preserve"> \#0.00</w:instrText>
-            </w:r>
-            <w:r>
-              <w:rPr>
-                <w:b/>
-                <w:sz w:val="24"/>
-                <w:szCs w:val="24"/>
-              </w:rPr>
-              <w:instrText xml:space="preserve"> </w:instrText>
-            </w:r>
-            <w:r>
-              <w:rPr>
-                <w:b/>
-                <w:sz w:val="24"/>
-                <w:szCs w:val="24"/>
-              </w:rPr>
-              <w:fldChar w:fldCharType="separate"/>
-            </w:r>
-            <w:r>
-              <w:rPr>
-                <w:b/>
-                <w:noProof/>
-                <w:sz w:val="24"/>
-                <w:szCs w:val="24"/>
-              </w:rPr>
-              <w:t>7.20</w:t>
-            </w:r>
-            <w:r>
-              <w:rPr>
-                <w:b/>
-                <w:sz w:val="24"/>
-                <w:szCs w:val="24"/>
-              </w:rPr>
-              <w:fldChar w:fldCharType="end"/>
+              <w:instrText xml:space="preserve"> MERGEFIELD Weightage_English \#0.00 </w:instrText>
+            </w:r>
+            <w:r>
+              <w:rPr>
+                <w:b/>
+                <w:sz w:val="24"/>
+                <w:szCs w:val="24"/>
+              </w:rPr>
+              <w:fldChar w:fldCharType="separate"/>
+            </w:r>
+            <w:r>
+              <w:rPr>
+                <w:b/>
+                <w:noProof/>
+                <w:sz w:val="24"/>
+                <w:szCs w:val="24"/>
+              </w:rPr>
+              <w:t>7.00</w:t>
+            </w:r>
+            <w:r>
+              <w:rPr>
+                <w:b/>
+                <w:sz w:val="24"/>
+                <w:szCs w:val="24"/>
+              </w:rPr>
+              <w:fldChar w:fldCharType="end"/>
+            </w:r>
+            <w:r>
+              <w:rPr>
+                <w:b/>
+                <w:sz w:val="24"/>
+                <w:szCs w:val="24"/>
+              </w:rPr>
+              <w:t xml:space="preserve"> (</w:t>
+            </w:r>
+            <w:r>
+              <w:rPr>
+                <w:b/>
+                <w:sz w:val="24"/>
+                <w:szCs w:val="24"/>
+              </w:rPr>
+              <w:fldChar w:fldCharType="begin"/>
+            </w:r>
+            <w:r>
+              <w:rPr>
+                <w:b/>
+                <w:sz w:val="24"/>
+                <w:szCs w:val="24"/>
+              </w:rPr>
+              <w:instrText xml:space="preserve"> MERGEFIELD Weightage_English_total </w:instrText>
+            </w:r>
+            <w:r>
+              <w:rPr>
+                <w:b/>
+                <w:sz w:val="24"/>
+                <w:szCs w:val="24"/>
+              </w:rPr>
+              <w:fldChar w:fldCharType="separate"/>
+            </w:r>
+            <w:r>
+              <w:rPr>
+                <w:b/>
+                <w:noProof/>
+                <w:sz w:val="24"/>
+                <w:szCs w:val="24"/>
+              </w:rPr>
+              <w:t>100</w:t>
+            </w:r>
+            <w:r>
+              <w:rPr>
+                <w:b/>
+                <w:sz w:val="24"/>
+                <w:szCs w:val="24"/>
+              </w:rPr>
+              <w:fldChar w:fldCharType="end"/>
+            </w:r>
+            <w:r>
+              <w:rPr>
+                <w:b/>
+                <w:sz w:val="24"/>
+                <w:szCs w:val="24"/>
+              </w:rPr>
+              <w:t>)</w:t>
             </w:r>
           </w:p>
         </w:tc>
@@ -1332,7 +2601,7 @@
           <w:p>
             <w:pPr>
               <w:pStyle w:val="TableParagraph"/>
-              <w:spacing w:before="19"/>
+              <w:spacing w:before="161"/>
               <w:ind w:left="212"/>
               <w:jc w:val="center"/>
               <w:rPr>
@@ -1355,7 +2624,7 @@
                 <w:sz w:val="24"/>
                 <w:szCs w:val="24"/>
               </w:rPr>
-              <w:instrText xml:space="preserve"> MERGEFIELD Result_Drawing </w:instrText>
+              <w:instrText xml:space="preserve"> MERGEFIELD Result_English </w:instrText>
             </w:r>
             <w:r>
               <w:rPr>
@@ -1397,164 +2666,362 @@
             <w:pPr>
               <w:pStyle w:val="TableParagraph"/>
               <w:spacing w:before="15" w:line="280" w:lineRule="atLeast"/>
-              <w:ind w:left="22" w:right="376"/>
-              <w:rPr>
-                <w:b/>
-                <w:sz w:val="24"/>
-              </w:rPr>
-            </w:pPr>
-            <w:r>
-              <w:rPr>
-                <w:b/>
-                <w:sz w:val="24"/>
-              </w:rPr>
-              <w:t>English</w:t>
-            </w:r>
-          </w:p>
-        </w:tc>
-        <w:tc>
-          <w:tcPr>
-            <w:tcW w:w="2292" w:type="dxa"/>
-          </w:tcPr>
-          <w:p>
-            <w:pPr>
-              <w:pStyle w:val="TableParagraph"/>
-              <w:jc w:val="center"/>
-              <w:rPr>
-                <w:b/>
-                <w:sz w:val="24"/>
-                <w:szCs w:val="24"/>
-              </w:rPr>
-            </w:pPr>
-            <w:r>
-              <w:rPr>
-                <w:b/>
-                <w:sz w:val="24"/>
-                <w:szCs w:val="24"/>
-              </w:rPr>
-              <w:fldChar w:fldCharType="begin"/>
-            </w:r>
-            <w:r>
-              <w:rPr>
-                <w:b/>
-                <w:sz w:val="24"/>
-                <w:szCs w:val="24"/>
-              </w:rPr>
-              <w:instrText xml:space="preserve"> MERGEFIELD Formative_Assessment_I_English </w:instrText>
-            </w:r>
-            <w:r>
-              <w:rPr>
-                <w:b/>
-                <w:sz w:val="24"/>
-                <w:szCs w:val="24"/>
-              </w:rPr>
-              <w:fldChar w:fldCharType="separate"/>
-            </w:r>
-            <w:r>
-              <w:rPr>
-                <w:b/>
-                <w:noProof/>
-                <w:sz w:val="24"/>
-                <w:szCs w:val="24"/>
-              </w:rPr>
-              <w:t>10.5</w:t>
-            </w:r>
-            <w:r>
-              <w:rPr>
-                <w:b/>
-                <w:sz w:val="24"/>
-                <w:szCs w:val="24"/>
-              </w:rPr>
-              <w:fldChar w:fldCharType="end"/>
-            </w:r>
-          </w:p>
-        </w:tc>
-        <w:tc>
-          <w:tcPr>
-            <w:tcW w:w="2407" w:type="dxa"/>
-          </w:tcPr>
-          <w:p>
-            <w:pPr>
-              <w:pStyle w:val="TableParagraph"/>
-              <w:jc w:val="center"/>
-              <w:rPr>
-                <w:b/>
-                <w:sz w:val="24"/>
-                <w:szCs w:val="24"/>
-              </w:rPr>
-            </w:pPr>
-            <w:r>
-              <w:rPr>
-                <w:b/>
-                <w:sz w:val="24"/>
-                <w:szCs w:val="24"/>
-              </w:rPr>
-              <w:fldChar w:fldCharType="begin"/>
-            </w:r>
-            <w:r>
-              <w:rPr>
-                <w:b/>
-                <w:sz w:val="24"/>
-                <w:szCs w:val="24"/>
-              </w:rPr>
-              <w:instrText xml:space="preserve"> MERGEFIELD Formative_Assessment2_English </w:instrText>
-            </w:r>
-            <w:r>
-              <w:rPr>
-                <w:b/>
-                <w:sz w:val="24"/>
-                <w:szCs w:val="24"/>
-              </w:rPr>
-              <w:fldChar w:fldCharType="separate"/>
-            </w:r>
-            <w:r>
-              <w:rPr>
-                <w:b/>
-                <w:noProof/>
-                <w:sz w:val="24"/>
-                <w:szCs w:val="24"/>
-              </w:rPr>
-              <w:t>24.5</w:t>
-            </w:r>
-            <w:r>
-              <w:rPr>
-                <w:b/>
-                <w:sz w:val="24"/>
-                <w:szCs w:val="24"/>
-              </w:rPr>
-              <w:fldChar w:fldCharType="end"/>
-            </w:r>
-          </w:p>
-        </w:tc>
-        <w:tc>
-          <w:tcPr>
-            <w:tcW w:w="2316" w:type="dxa"/>
-          </w:tcPr>
-          <w:p>
-            <w:pPr>
-              <w:pStyle w:val="TableParagraph"/>
-              <w:jc w:val="center"/>
-              <w:rPr>
-                <w:b/>
-                <w:sz w:val="24"/>
-                <w:szCs w:val="24"/>
-              </w:rPr>
-            </w:pPr>
-            <w:r>
-              <w:rPr>
-                <w:b/>
-                <w:sz w:val="24"/>
-                <w:szCs w:val="24"/>
-              </w:rPr>
-              <w:fldChar w:fldCharType="begin"/>
-            </w:r>
-            <w:r>
-              <w:rPr>
-                <w:b/>
-                <w:sz w:val="24"/>
-                <w:szCs w:val="24"/>
-              </w:rPr>
-              <w:instrText xml:space="preserve"> MERGEFIELD Half_Yearly_Exam_English </w:instrText>
+              <w:ind w:left="22" w:right="496"/>
+              <w:rPr>
+                <w:b/>
+                <w:sz w:val="24"/>
+              </w:rPr>
+            </w:pPr>
+            <w:r>
+              <w:rPr>
+                <w:b/>
+                <w:sz w:val="24"/>
+              </w:rPr>
+              <w:t xml:space="preserve">Oral </w:t>
+            </w:r>
+            <w:proofErr w:type="spellStart"/>
+            <w:r>
+              <w:rPr>
+                <w:b/>
+                <w:sz w:val="24"/>
+              </w:rPr>
+              <w:t>Maths</w:t>
+            </w:r>
+            <w:proofErr w:type="spellEnd"/>
+          </w:p>
+        </w:tc>
+        <w:tc>
+          <w:tcPr>
+            <w:tcW w:w="1152" w:type="dxa"/>
+            <w:tcBorders>
+              <w:right w:val="single" w:sz="4" w:space="0" w:color="auto"/>
+            </w:tcBorders>
+          </w:tcPr>
+          <w:p>
+            <w:pPr>
+              <w:pStyle w:val="TableParagraph"/>
+              <w:jc w:val="center"/>
+              <w:rPr>
+                <w:b/>
+                <w:sz w:val="24"/>
+                <w:szCs w:val="24"/>
+              </w:rPr>
+            </w:pPr>
+            <w:r>
+              <w:rPr>
+                <w:b/>
+                <w:sz w:val="24"/>
+                <w:szCs w:val="24"/>
+              </w:rPr>
+              <w:fldChar w:fldCharType="begin"/>
+            </w:r>
+            <w:r>
+              <w:rPr>
+                <w:b/>
+                <w:sz w:val="24"/>
+                <w:szCs w:val="24"/>
+              </w:rPr>
+              <w:instrText xml:space="preserve"> MERGEFIELD Formative_Assessment_I_Oral_Maths_total </w:instrText>
+            </w:r>
+            <w:r>
+              <w:rPr>
+                <w:b/>
+                <w:sz w:val="24"/>
+                <w:szCs w:val="24"/>
+              </w:rPr>
+              <w:fldChar w:fldCharType="separate"/>
+            </w:r>
+            <w:r>
+              <w:rPr>
+                <w:b/>
+                <w:noProof/>
+                <w:sz w:val="24"/>
+                <w:szCs w:val="24"/>
+              </w:rPr>
+              <w:t>10</w:t>
+            </w:r>
+            <w:r>
+              <w:rPr>
+                <w:b/>
+                <w:sz w:val="24"/>
+                <w:szCs w:val="24"/>
+              </w:rPr>
+              <w:fldChar w:fldCharType="end"/>
+            </w:r>
+          </w:p>
+        </w:tc>
+        <w:tc>
+          <w:tcPr>
+            <w:tcW w:w="1140" w:type="dxa"/>
+            <w:tcBorders>
+              <w:left w:val="single" w:sz="4" w:space="0" w:color="auto"/>
+            </w:tcBorders>
+          </w:tcPr>
+          <w:p>
+            <w:pPr>
+              <w:pStyle w:val="TableParagraph"/>
+              <w:jc w:val="center"/>
+              <w:rPr>
+                <w:b/>
+                <w:sz w:val="24"/>
+                <w:szCs w:val="24"/>
+              </w:rPr>
+            </w:pPr>
+            <w:r>
+              <w:rPr>
+                <w:b/>
+                <w:sz w:val="24"/>
+                <w:szCs w:val="24"/>
+              </w:rPr>
+              <w:fldChar w:fldCharType="begin"/>
+            </w:r>
+            <w:r>
+              <w:rPr>
+                <w:b/>
+                <w:sz w:val="24"/>
+                <w:szCs w:val="24"/>
+              </w:rPr>
+              <w:instrText xml:space="preserve"> MERGEFIELD Formative_Assessment_I_Oral_Maths </w:instrText>
+            </w:r>
+            <w:r>
+              <w:rPr>
+                <w:b/>
+                <w:sz w:val="24"/>
+                <w:szCs w:val="24"/>
+              </w:rPr>
+              <w:fldChar w:fldCharType="separate"/>
+            </w:r>
+            <w:r>
+              <w:rPr>
+                <w:b/>
+                <w:noProof/>
+                <w:sz w:val="24"/>
+                <w:szCs w:val="24"/>
+              </w:rPr>
+              <w:t>8</w:t>
+            </w:r>
+            <w:r>
+              <w:rPr>
+                <w:b/>
+                <w:sz w:val="24"/>
+                <w:szCs w:val="24"/>
+              </w:rPr>
+              <w:fldChar w:fldCharType="end"/>
+            </w:r>
+          </w:p>
+        </w:tc>
+        <w:tc>
+          <w:tcPr>
+            <w:tcW w:w="1302" w:type="dxa"/>
+            <w:tcBorders>
+              <w:right w:val="single" w:sz="4" w:space="0" w:color="auto"/>
+            </w:tcBorders>
+          </w:tcPr>
+          <w:p>
+            <w:pPr>
+              <w:pStyle w:val="TableParagraph"/>
+              <w:jc w:val="center"/>
+              <w:rPr>
+                <w:b/>
+                <w:sz w:val="24"/>
+                <w:szCs w:val="24"/>
+              </w:rPr>
+            </w:pPr>
+            <w:r>
+              <w:rPr>
+                <w:b/>
+                <w:sz w:val="24"/>
+                <w:szCs w:val="24"/>
+              </w:rPr>
+              <w:fldChar w:fldCharType="begin"/>
+            </w:r>
+            <w:r>
+              <w:rPr>
+                <w:b/>
+                <w:sz w:val="24"/>
+                <w:szCs w:val="24"/>
+              </w:rPr>
+              <w:instrText xml:space="preserve"> MERGEFIELD Formative_Assessment2_Oral_Maths_total </w:instrText>
+            </w:r>
+            <w:r>
+              <w:rPr>
+                <w:b/>
+                <w:sz w:val="24"/>
+                <w:szCs w:val="24"/>
+              </w:rPr>
+              <w:fldChar w:fldCharType="separate"/>
+            </w:r>
+            <w:r>
+              <w:rPr>
+                <w:b/>
+                <w:noProof/>
+                <w:sz w:val="24"/>
+                <w:szCs w:val="24"/>
+              </w:rPr>
+              <w:t>10</w:t>
+            </w:r>
+            <w:r>
+              <w:rPr>
+                <w:b/>
+                <w:sz w:val="24"/>
+                <w:szCs w:val="24"/>
+              </w:rPr>
+              <w:fldChar w:fldCharType="end"/>
+            </w:r>
+          </w:p>
+        </w:tc>
+        <w:tc>
+          <w:tcPr>
+            <w:tcW w:w="1105" w:type="dxa"/>
+            <w:tcBorders>
+              <w:left w:val="single" w:sz="4" w:space="0" w:color="auto"/>
+            </w:tcBorders>
+          </w:tcPr>
+          <w:p>
+            <w:pPr>
+              <w:pStyle w:val="TableParagraph"/>
+              <w:jc w:val="center"/>
+              <w:rPr>
+                <w:b/>
+                <w:sz w:val="24"/>
+                <w:szCs w:val="24"/>
+              </w:rPr>
+            </w:pPr>
+            <w:r>
+              <w:rPr>
+                <w:b/>
+                <w:sz w:val="24"/>
+                <w:szCs w:val="24"/>
+              </w:rPr>
+              <w:fldChar w:fldCharType="begin"/>
+            </w:r>
+            <w:r>
+              <w:rPr>
+                <w:b/>
+                <w:sz w:val="24"/>
+                <w:szCs w:val="24"/>
+              </w:rPr>
+              <w:instrText xml:space="preserve"> MERGEFIELD Formative_Assessment2_Oral_Maths </w:instrText>
+            </w:r>
+            <w:r>
+              <w:rPr>
+                <w:b/>
+                <w:sz w:val="24"/>
+                <w:szCs w:val="24"/>
+              </w:rPr>
+              <w:fldChar w:fldCharType="separate"/>
+            </w:r>
+            <w:r>
+              <w:rPr>
+                <w:b/>
+                <w:noProof/>
+                <w:sz w:val="24"/>
+                <w:szCs w:val="24"/>
+              </w:rPr>
+              <w:t>0</w:t>
+            </w:r>
+            <w:r>
+              <w:rPr>
+                <w:b/>
+                <w:sz w:val="24"/>
+                <w:szCs w:val="24"/>
+              </w:rPr>
+              <w:fldChar w:fldCharType="end"/>
+            </w:r>
+          </w:p>
+        </w:tc>
+        <w:tc>
+          <w:tcPr>
+            <w:tcW w:w="1202" w:type="dxa"/>
+            <w:tcBorders>
+              <w:right w:val="single" w:sz="4" w:space="0" w:color="auto"/>
+            </w:tcBorders>
+          </w:tcPr>
+          <w:p>
+            <w:pPr>
+              <w:pStyle w:val="TableParagraph"/>
+              <w:jc w:val="center"/>
+              <w:rPr>
+                <w:b/>
+                <w:sz w:val="24"/>
+                <w:szCs w:val="24"/>
+              </w:rPr>
+            </w:pPr>
+            <w:r>
+              <w:rPr>
+                <w:b/>
+                <w:sz w:val="24"/>
+                <w:szCs w:val="24"/>
+              </w:rPr>
+              <w:fldChar w:fldCharType="begin"/>
+            </w:r>
+            <w:r>
+              <w:rPr>
+                <w:b/>
+                <w:sz w:val="24"/>
+                <w:szCs w:val="24"/>
+              </w:rPr>
+              <w:instrText xml:space="preserve"> MERGEFIELD Half_Yearly_Exam_Oral_Maths_total </w:instrText>
+            </w:r>
+            <w:r>
+              <w:rPr>
+                <w:b/>
+                <w:sz w:val="24"/>
+                <w:szCs w:val="24"/>
+              </w:rPr>
+              <w:fldChar w:fldCharType="separate"/>
+            </w:r>
+            <w:r>
+              <w:rPr>
+                <w:b/>
+                <w:noProof/>
+                <w:sz w:val="24"/>
+                <w:szCs w:val="24"/>
+              </w:rPr>
+              <w:t>30</w:t>
+            </w:r>
+            <w:r>
+              <w:rPr>
+                <w:b/>
+                <w:sz w:val="24"/>
+                <w:szCs w:val="24"/>
+              </w:rPr>
+              <w:fldChar w:fldCharType="end"/>
+            </w:r>
+          </w:p>
+        </w:tc>
+        <w:tc>
+          <w:tcPr>
+            <w:tcW w:w="1114" w:type="dxa"/>
+            <w:tcBorders>
+              <w:left w:val="single" w:sz="4" w:space="0" w:color="auto"/>
+            </w:tcBorders>
+          </w:tcPr>
+          <w:p>
+            <w:pPr>
+              <w:pStyle w:val="TableParagraph"/>
+              <w:jc w:val="center"/>
+              <w:rPr>
+                <w:b/>
+                <w:sz w:val="24"/>
+                <w:szCs w:val="24"/>
+              </w:rPr>
+            </w:pPr>
+            <w:r>
+              <w:rPr>
+                <w:b/>
+                <w:sz w:val="24"/>
+                <w:szCs w:val="24"/>
+              </w:rPr>
+              <w:fldChar w:fldCharType="begin"/>
+            </w:r>
+            <w:r>
+              <w:rPr>
+                <w:b/>
+                <w:sz w:val="24"/>
+                <w:szCs w:val="24"/>
+              </w:rPr>
+              <w:instrText xml:space="preserve"> MERGEFIELD Half_Yearly_Exam_Oral_Maths </w:instrText>
             </w:r>
             <w:r>
               <w:rPr>
@@ -1613,48 +3080,89 @@
                 <w:sz w:val="24"/>
                 <w:szCs w:val="24"/>
               </w:rPr>
-              <w:instrText xml:space="preserve"> MERGEFIELD Weightage_English</w:instrText>
-            </w:r>
-            <w:r>
-              <w:rPr>
-                <w:b/>
-                <w:sz w:val="24"/>
-                <w:szCs w:val="24"/>
-              </w:rPr>
-              <w:instrText xml:space="preserve"> \#0.00</w:instrText>
-            </w:r>
-            <w:r>
-              <w:rPr>
-                <w:b/>
-                <w:sz w:val="24"/>
-                <w:szCs w:val="24"/>
-              </w:rPr>
-              <w:instrText xml:space="preserve"> </w:instrText>
-            </w:r>
-            <w:r>
-              <w:rPr>
-                <w:b/>
-                <w:sz w:val="24"/>
-                <w:szCs w:val="24"/>
-              </w:rPr>
-              <w:fldChar w:fldCharType="separate"/>
-            </w:r>
-            <w:r>
-              <w:rPr>
-                <w:b/>
-                <w:noProof/>
-                <w:sz w:val="24"/>
-                <w:szCs w:val="24"/>
-              </w:rPr>
-              <w:t>14.00</w:t>
-            </w:r>
-            <w:r>
-              <w:rPr>
-                <w:b/>
-                <w:sz w:val="24"/>
-                <w:szCs w:val="24"/>
-              </w:rPr>
-              <w:fldChar w:fldCharType="end"/>
+              <w:instrText xml:space="preserve"> MERGEFIELD Weightage_Oral_Maths \#0.00 </w:instrText>
+            </w:r>
+            <w:r>
+              <w:rPr>
+                <w:b/>
+                <w:sz w:val="24"/>
+                <w:szCs w:val="24"/>
+              </w:rPr>
+              <w:fldChar w:fldCharType="separate"/>
+            </w:r>
+            <w:r>
+              <w:rPr>
+                <w:b/>
+                <w:noProof/>
+                <w:sz w:val="24"/>
+                <w:szCs w:val="24"/>
+              </w:rPr>
+              <w:t>1.60</w:t>
+            </w:r>
+            <w:r>
+              <w:rPr>
+                <w:b/>
+                <w:sz w:val="24"/>
+                <w:szCs w:val="24"/>
+              </w:rPr>
+              <w:fldChar w:fldCharType="end"/>
+            </w:r>
+            <w:r>
+              <w:rPr>
+                <w:b/>
+                <w:sz w:val="24"/>
+                <w:szCs w:val="24"/>
+              </w:rPr>
+              <w:t xml:space="preserve"> (</w:t>
+            </w:r>
+            <w:r>
+              <w:rPr>
+                <w:b/>
+                <w:sz w:val="24"/>
+                <w:szCs w:val="24"/>
+              </w:rPr>
+              <w:fldChar w:fldCharType="begin"/>
+            </w:r>
+            <w:r>
+              <w:rPr>
+                <w:b/>
+                <w:sz w:val="24"/>
+                <w:szCs w:val="24"/>
+              </w:rPr>
+              <w:instrText xml:space="preserve"> MERGEFIELD Weightage_Oral_Maths_total </w:instrText>
+            </w:r>
+            <w:r>
+              <w:rPr>
+                <w:b/>
+                <w:sz w:val="24"/>
+                <w:szCs w:val="24"/>
+              </w:rPr>
+              <w:fldChar w:fldCharType="separate"/>
+            </w:r>
+            <w:r>
+              <w:rPr>
+                <w:b/>
+                <w:noProof/>
+                <w:sz w:val="24"/>
+                <w:szCs w:val="24"/>
+              </w:rPr>
+              <w:t>58</w:t>
+            </w:r>
+            <w:r>
+              <w:rPr>
+                <w:b/>
+                <w:sz w:val="24"/>
+                <w:szCs w:val="24"/>
+              </w:rPr>
+              <w:fldChar w:fldCharType="end"/>
+            </w:r>
+            <w:r>
+              <w:rPr>
+                <w:b/>
+                <w:sz w:val="24"/>
+                <w:szCs w:val="24"/>
+              </w:rPr>
+              <w:t>)</w:t>
             </w:r>
           </w:p>
         </w:tc>
@@ -1688,7 +3196,7 @@
                 <w:sz w:val="24"/>
                 <w:szCs w:val="24"/>
               </w:rPr>
-              <w:instrText xml:space="preserve"> MERGEFIELD Result_English </w:instrText>
+              <w:instrText xml:space="preserve"> MERGEFIELD Result_Oral_Maths </w:instrText>
             </w:r>
             <w:r>
               <w:rPr>
@@ -1729,20 +3237,13 @@
           <w:p>
             <w:pPr>
               <w:pStyle w:val="TableParagraph"/>
-              <w:spacing w:before="15" w:line="280" w:lineRule="atLeast"/>
-              <w:ind w:left="22" w:right="496"/>
-              <w:rPr>
-                <w:b/>
-                <w:sz w:val="24"/>
-              </w:rPr>
-            </w:pPr>
-            <w:r>
-              <w:rPr>
-                <w:b/>
-                <w:sz w:val="24"/>
-              </w:rPr>
-              <w:t xml:space="preserve">Oral </w:t>
-            </w:r>
+              <w:spacing w:before="19"/>
+              <w:ind w:left="22"/>
+              <w:rPr>
+                <w:b/>
+                <w:sz w:val="24"/>
+              </w:rPr>
+            </w:pPr>
             <w:proofErr w:type="spellStart"/>
             <w:r>
               <w:rPr>
@@ -1756,33 +3257,96 @@
         </w:tc>
         <w:tc>
           <w:tcPr>
-            <w:tcW w:w="2292" w:type="dxa"/>
-          </w:tcPr>
-          <w:p>
-            <w:pPr>
-              <w:pStyle w:val="TableParagraph"/>
-              <w:jc w:val="center"/>
-              <w:rPr>
-                <w:b/>
-                <w:sz w:val="24"/>
-                <w:szCs w:val="24"/>
-              </w:rPr>
-            </w:pPr>
-            <w:r>
-              <w:rPr>
-                <w:b/>
-                <w:sz w:val="24"/>
-                <w:szCs w:val="24"/>
-              </w:rPr>
-              <w:fldChar w:fldCharType="begin"/>
-            </w:r>
-            <w:r>
-              <w:rPr>
-                <w:b/>
-                <w:sz w:val="24"/>
-                <w:szCs w:val="24"/>
-              </w:rPr>
-              <w:instrText xml:space="preserve"> MERGEFIELD Formative_Assessment_I_Oral_Maths </w:instrText>
+            <w:tcW w:w="1152" w:type="dxa"/>
+            <w:tcBorders>
+              <w:right w:val="single" w:sz="4" w:space="0" w:color="auto"/>
+            </w:tcBorders>
+          </w:tcPr>
+          <w:p>
+            <w:pPr>
+              <w:pStyle w:val="TableParagraph"/>
+              <w:jc w:val="center"/>
+              <w:rPr>
+                <w:b/>
+                <w:sz w:val="24"/>
+                <w:szCs w:val="24"/>
+              </w:rPr>
+            </w:pPr>
+            <w:r>
+              <w:rPr>
+                <w:b/>
+                <w:sz w:val="24"/>
+                <w:szCs w:val="24"/>
+              </w:rPr>
+              <w:fldChar w:fldCharType="begin"/>
+            </w:r>
+            <w:r>
+              <w:rPr>
+                <w:b/>
+                <w:sz w:val="24"/>
+                <w:szCs w:val="24"/>
+              </w:rPr>
+              <w:instrText xml:space="preserve"> MERGEFIELD Formative_Assessment_I_Maths_total </w:instrText>
+            </w:r>
+            <w:r>
+              <w:rPr>
+                <w:b/>
+                <w:sz w:val="24"/>
+                <w:szCs w:val="24"/>
+              </w:rPr>
+              <w:fldChar w:fldCharType="separate"/>
+            </w:r>
+            <w:r>
+              <w:rPr>
+                <w:b/>
+                <w:noProof/>
+                <w:sz w:val="24"/>
+                <w:szCs w:val="24"/>
+              </w:rPr>
+              <w:t>25</w:t>
+            </w:r>
+            <w:r>
+              <w:rPr>
+                <w:b/>
+                <w:sz w:val="24"/>
+                <w:szCs w:val="24"/>
+              </w:rPr>
+              <w:fldChar w:fldCharType="end"/>
+            </w:r>
+          </w:p>
+        </w:tc>
+        <w:tc>
+          <w:tcPr>
+            <w:tcW w:w="1140" w:type="dxa"/>
+            <w:tcBorders>
+              <w:left w:val="single" w:sz="4" w:space="0" w:color="auto"/>
+            </w:tcBorders>
+          </w:tcPr>
+          <w:p>
+            <w:pPr>
+              <w:pStyle w:val="TableParagraph"/>
+              <w:jc w:val="center"/>
+              <w:rPr>
+                <w:b/>
+                <w:sz w:val="24"/>
+                <w:szCs w:val="24"/>
+              </w:rPr>
+            </w:pPr>
+            <w:r>
+              <w:rPr>
+                <w:b/>
+                <w:sz w:val="24"/>
+                <w:szCs w:val="24"/>
+              </w:rPr>
+              <w:fldChar w:fldCharType="begin"/>
+            </w:r>
+            <w:r>
+              <w:rPr>
+                <w:b/>
+                <w:sz w:val="24"/>
+                <w:szCs w:val="24"/>
+              </w:rPr>
+              <w:instrText xml:space="preserve"> MERGEFIELD Formative_Assessment_I_Maths </w:instrText>
             </w:r>
             <w:r>
               <w:rPr>
@@ -1813,33 +3377,96 @@
         </w:tc>
         <w:tc>
           <w:tcPr>
-            <w:tcW w:w="2407" w:type="dxa"/>
-          </w:tcPr>
-          <w:p>
-            <w:pPr>
-              <w:pStyle w:val="TableParagraph"/>
-              <w:jc w:val="center"/>
-              <w:rPr>
-                <w:b/>
-                <w:sz w:val="24"/>
-                <w:szCs w:val="24"/>
-              </w:rPr>
-            </w:pPr>
-            <w:r>
-              <w:rPr>
-                <w:b/>
-                <w:sz w:val="24"/>
-                <w:szCs w:val="24"/>
-              </w:rPr>
-              <w:fldChar w:fldCharType="begin"/>
-            </w:r>
-            <w:r>
-              <w:rPr>
-                <w:b/>
-                <w:sz w:val="24"/>
-                <w:szCs w:val="24"/>
-              </w:rPr>
-              <w:instrText xml:space="preserve"> MERGEFIELD Formative_Assessment2_Oral_Maths </w:instrText>
+            <w:tcW w:w="1302" w:type="dxa"/>
+            <w:tcBorders>
+              <w:right w:val="single" w:sz="4" w:space="0" w:color="auto"/>
+            </w:tcBorders>
+          </w:tcPr>
+          <w:p>
+            <w:pPr>
+              <w:pStyle w:val="TableParagraph"/>
+              <w:jc w:val="center"/>
+              <w:rPr>
+                <w:b/>
+                <w:sz w:val="24"/>
+                <w:szCs w:val="24"/>
+              </w:rPr>
+            </w:pPr>
+            <w:r>
+              <w:rPr>
+                <w:b/>
+                <w:sz w:val="24"/>
+                <w:szCs w:val="24"/>
+              </w:rPr>
+              <w:fldChar w:fldCharType="begin"/>
+            </w:r>
+            <w:r>
+              <w:rPr>
+                <w:b/>
+                <w:sz w:val="24"/>
+                <w:szCs w:val="24"/>
+              </w:rPr>
+              <w:instrText xml:space="preserve"> MERGEFIELD Formative_Assessment2_Maths_total </w:instrText>
+            </w:r>
+            <w:r>
+              <w:rPr>
+                <w:b/>
+                <w:sz w:val="24"/>
+                <w:szCs w:val="24"/>
+              </w:rPr>
+              <w:fldChar w:fldCharType="separate"/>
+            </w:r>
+            <w:r>
+              <w:rPr>
+                <w:b/>
+                <w:noProof/>
+                <w:sz w:val="24"/>
+                <w:szCs w:val="24"/>
+              </w:rPr>
+              <w:t>25</w:t>
+            </w:r>
+            <w:r>
+              <w:rPr>
+                <w:b/>
+                <w:sz w:val="24"/>
+                <w:szCs w:val="24"/>
+              </w:rPr>
+              <w:fldChar w:fldCharType="end"/>
+            </w:r>
+          </w:p>
+        </w:tc>
+        <w:tc>
+          <w:tcPr>
+            <w:tcW w:w="1105" w:type="dxa"/>
+            <w:tcBorders>
+              <w:left w:val="single" w:sz="4" w:space="0" w:color="auto"/>
+            </w:tcBorders>
+          </w:tcPr>
+          <w:p>
+            <w:pPr>
+              <w:pStyle w:val="TableParagraph"/>
+              <w:jc w:val="center"/>
+              <w:rPr>
+                <w:b/>
+                <w:sz w:val="24"/>
+                <w:szCs w:val="24"/>
+              </w:rPr>
+            </w:pPr>
+            <w:r>
+              <w:rPr>
+                <w:b/>
+                <w:sz w:val="24"/>
+                <w:szCs w:val="24"/>
+              </w:rPr>
+              <w:fldChar w:fldCharType="begin"/>
+            </w:r>
+            <w:r>
+              <w:rPr>
+                <w:b/>
+                <w:sz w:val="24"/>
+                <w:szCs w:val="24"/>
+              </w:rPr>
+              <w:instrText xml:space="preserve"> MERGEFIELD Formative_Assessment2_Maths </w:instrText>
             </w:r>
             <w:r>
               <w:rPr>
@@ -1870,33 +3497,96 @@
         </w:tc>
         <w:tc>
           <w:tcPr>
-            <w:tcW w:w="2316" w:type="dxa"/>
-          </w:tcPr>
-          <w:p>
-            <w:pPr>
-              <w:pStyle w:val="TableParagraph"/>
-              <w:jc w:val="center"/>
-              <w:rPr>
-                <w:b/>
-                <w:sz w:val="24"/>
-                <w:szCs w:val="24"/>
-              </w:rPr>
-            </w:pPr>
-            <w:r>
-              <w:rPr>
-                <w:b/>
-                <w:sz w:val="24"/>
-                <w:szCs w:val="24"/>
-              </w:rPr>
-              <w:fldChar w:fldCharType="begin"/>
-            </w:r>
-            <w:r>
-              <w:rPr>
-                <w:b/>
-                <w:sz w:val="24"/>
-                <w:szCs w:val="24"/>
-              </w:rPr>
-              <w:instrText xml:space="preserve"> MERGEFIELD Half_Yearly_Exam_Oral_Maths </w:instrText>
+            <w:tcW w:w="1202" w:type="dxa"/>
+            <w:tcBorders>
+              <w:right w:val="single" w:sz="4" w:space="0" w:color="auto"/>
+            </w:tcBorders>
+          </w:tcPr>
+          <w:p>
+            <w:pPr>
+              <w:pStyle w:val="TableParagraph"/>
+              <w:jc w:val="center"/>
+              <w:rPr>
+                <w:b/>
+                <w:sz w:val="24"/>
+                <w:szCs w:val="24"/>
+              </w:rPr>
+            </w:pPr>
+            <w:r>
+              <w:rPr>
+                <w:b/>
+                <w:sz w:val="24"/>
+                <w:szCs w:val="24"/>
+              </w:rPr>
+              <w:fldChar w:fldCharType="begin"/>
+            </w:r>
+            <w:r>
+              <w:rPr>
+                <w:b/>
+                <w:sz w:val="24"/>
+                <w:szCs w:val="24"/>
+              </w:rPr>
+              <w:instrText xml:space="preserve"> MERGEFIELD Half_Yearly_Exam_Maths_total </w:instrText>
+            </w:r>
+            <w:r>
+              <w:rPr>
+                <w:b/>
+                <w:sz w:val="24"/>
+                <w:szCs w:val="24"/>
+              </w:rPr>
+              <w:fldChar w:fldCharType="separate"/>
+            </w:r>
+            <w:r>
+              <w:rPr>
+                <w:b/>
+                <w:noProof/>
+                <w:sz w:val="24"/>
+                <w:szCs w:val="24"/>
+              </w:rPr>
+              <w:t>50</w:t>
+            </w:r>
+            <w:r>
+              <w:rPr>
+                <w:b/>
+                <w:sz w:val="24"/>
+                <w:szCs w:val="24"/>
+              </w:rPr>
+              <w:fldChar w:fldCharType="end"/>
+            </w:r>
+          </w:p>
+        </w:tc>
+        <w:tc>
+          <w:tcPr>
+            <w:tcW w:w="1114" w:type="dxa"/>
+            <w:tcBorders>
+              <w:left w:val="single" w:sz="4" w:space="0" w:color="auto"/>
+            </w:tcBorders>
+          </w:tcPr>
+          <w:p>
+            <w:pPr>
+              <w:pStyle w:val="TableParagraph"/>
+              <w:jc w:val="center"/>
+              <w:rPr>
+                <w:b/>
+                <w:sz w:val="24"/>
+                <w:szCs w:val="24"/>
+              </w:rPr>
+            </w:pPr>
+            <w:r>
+              <w:rPr>
+                <w:b/>
+                <w:sz w:val="24"/>
+                <w:szCs w:val="24"/>
+              </w:rPr>
+              <w:fldChar w:fldCharType="begin"/>
+            </w:r>
+            <w:r>
+              <w:rPr>
+                <w:b/>
+                <w:sz w:val="24"/>
+                <w:szCs w:val="24"/>
+              </w:rPr>
+              <w:instrText xml:space="preserve"> MERGEFIELD Half_Yearly_Exam_Maths </w:instrText>
             </w:r>
             <w:r>
               <w:rPr>
@@ -1932,7 +3622,7 @@
           <w:p>
             <w:pPr>
               <w:pStyle w:val="TableParagraph"/>
-              <w:spacing w:before="161"/>
+              <w:spacing w:before="19"/>
               <w:ind w:left="3"/>
               <w:jc w:val="center"/>
               <w:rPr>
@@ -1955,48 +3645,89 @@
                 <w:sz w:val="24"/>
                 <w:szCs w:val="24"/>
               </w:rPr>
-              <w:instrText xml:space="preserve"> MERGEFIELD Weightage_Oral_Maths</w:instrText>
-            </w:r>
-            <w:r>
-              <w:rPr>
-                <w:b/>
-                <w:sz w:val="24"/>
-                <w:szCs w:val="24"/>
-              </w:rPr>
-              <w:instrText xml:space="preserve"> \#0.00</w:instrText>
-            </w:r>
-            <w:r>
-              <w:rPr>
-                <w:b/>
-                <w:sz w:val="24"/>
-                <w:szCs w:val="24"/>
-              </w:rPr>
-              <w:instrText xml:space="preserve"> </w:instrText>
-            </w:r>
-            <w:r>
-              <w:rPr>
-                <w:b/>
-                <w:sz w:val="24"/>
-                <w:szCs w:val="24"/>
-              </w:rPr>
-              <w:fldChar w:fldCharType="separate"/>
-            </w:r>
-            <w:r>
-              <w:rPr>
-                <w:b/>
-                <w:noProof/>
-                <w:sz w:val="24"/>
-                <w:szCs w:val="24"/>
-              </w:rPr>
-              <w:t>3.20</w:t>
-            </w:r>
-            <w:r>
-              <w:rPr>
-                <w:b/>
-                <w:sz w:val="24"/>
-                <w:szCs w:val="24"/>
-              </w:rPr>
-              <w:fldChar w:fldCharType="end"/>
+              <w:instrText xml:space="preserve"> MERGEFIELD Weightage_Maths \#0.00 </w:instrText>
+            </w:r>
+            <w:r>
+              <w:rPr>
+                <w:b/>
+                <w:sz w:val="24"/>
+                <w:szCs w:val="24"/>
+              </w:rPr>
+              <w:fldChar w:fldCharType="separate"/>
+            </w:r>
+            <w:r>
+              <w:rPr>
+                <w:b/>
+                <w:noProof/>
+                <w:sz w:val="24"/>
+                <w:szCs w:val="24"/>
+              </w:rPr>
+              <w:t>1.60</w:t>
+            </w:r>
+            <w:r>
+              <w:rPr>
+                <w:b/>
+                <w:sz w:val="24"/>
+                <w:szCs w:val="24"/>
+              </w:rPr>
+              <w:fldChar w:fldCharType="end"/>
+            </w:r>
+            <w:r>
+              <w:rPr>
+                <w:b/>
+                <w:sz w:val="24"/>
+                <w:szCs w:val="24"/>
+              </w:rPr>
+              <w:t xml:space="preserve"> (</w:t>
+            </w:r>
+            <w:r>
+              <w:rPr>
+                <w:b/>
+                <w:sz w:val="24"/>
+                <w:szCs w:val="24"/>
+              </w:rPr>
+              <w:fldChar w:fldCharType="begin"/>
+            </w:r>
+            <w:r>
+              <w:rPr>
+                <w:b/>
+                <w:sz w:val="24"/>
+                <w:szCs w:val="24"/>
+              </w:rPr>
+              <w:instrText xml:space="preserve"> MERGEFIELD Weightage_Maths_total </w:instrText>
+            </w:r>
+            <w:r>
+              <w:rPr>
+                <w:b/>
+                <w:sz w:val="24"/>
+                <w:szCs w:val="24"/>
+              </w:rPr>
+              <w:fldChar w:fldCharType="separate"/>
+            </w:r>
+            <w:r>
+              <w:rPr>
+                <w:b/>
+                <w:noProof/>
+                <w:sz w:val="24"/>
+                <w:szCs w:val="24"/>
+              </w:rPr>
+              <w:t>100</w:t>
+            </w:r>
+            <w:r>
+              <w:rPr>
+                <w:b/>
+                <w:sz w:val="24"/>
+                <w:szCs w:val="24"/>
+              </w:rPr>
+              <w:fldChar w:fldCharType="end"/>
+            </w:r>
+            <w:r>
+              <w:rPr>
+                <w:b/>
+                <w:sz w:val="24"/>
+                <w:szCs w:val="24"/>
+              </w:rPr>
+              <w:t>)</w:t>
             </w:r>
           </w:p>
         </w:tc>
@@ -2007,7 +3738,7 @@
           <w:p>
             <w:pPr>
               <w:pStyle w:val="TableParagraph"/>
-              <w:spacing w:before="161"/>
+              <w:spacing w:before="19"/>
               <w:ind w:left="212"/>
               <w:jc w:val="center"/>
               <w:rPr>
@@ -2030,7 +3761,7 @@
                 <w:sz w:val="24"/>
                 <w:szCs w:val="24"/>
               </w:rPr>
-              <w:instrText xml:space="preserve"> MERGEFIELD Result_Oral_Maths </w:instrText>
+              <w:instrText xml:space="preserve"> MERGEFIELD Result_Maths </w:instrText>
             </w:r>
             <w:r>
               <w:rPr>
@@ -2078,103 +3809,227 @@
                 <w:sz w:val="24"/>
               </w:rPr>
             </w:pPr>
-            <w:proofErr w:type="spellStart"/>
-            <w:r>
-              <w:rPr>
-                <w:b/>
-                <w:sz w:val="24"/>
-              </w:rPr>
-              <w:t>Maths</w:t>
-            </w:r>
-            <w:proofErr w:type="spellEnd"/>
-          </w:p>
-        </w:tc>
-        <w:tc>
-          <w:tcPr>
-            <w:tcW w:w="2292" w:type="dxa"/>
-          </w:tcPr>
-          <w:p>
-            <w:pPr>
-              <w:pStyle w:val="TableParagraph"/>
-              <w:jc w:val="center"/>
-              <w:rPr>
-                <w:b/>
-                <w:sz w:val="24"/>
-                <w:szCs w:val="24"/>
-              </w:rPr>
-            </w:pPr>
-            <w:r>
-              <w:rPr>
-                <w:b/>
-                <w:sz w:val="24"/>
-                <w:szCs w:val="24"/>
-              </w:rPr>
-              <w:fldChar w:fldCharType="begin"/>
-            </w:r>
-            <w:r>
-              <w:rPr>
-                <w:b/>
-                <w:sz w:val="24"/>
-                <w:szCs w:val="24"/>
-              </w:rPr>
-              <w:instrText xml:space="preserve"> MERGEFIELD Formative_Assessment_I_Maths </w:instrText>
-            </w:r>
-            <w:r>
-              <w:rPr>
-                <w:b/>
-                <w:sz w:val="24"/>
-                <w:szCs w:val="24"/>
-              </w:rPr>
-              <w:fldChar w:fldCharType="separate"/>
-            </w:r>
-            <w:r>
-              <w:rPr>
-                <w:b/>
-                <w:noProof/>
-                <w:sz w:val="24"/>
-                <w:szCs w:val="24"/>
-              </w:rPr>
-              <w:t>8</w:t>
-            </w:r>
-            <w:r>
-              <w:rPr>
-                <w:b/>
-                <w:sz w:val="24"/>
-                <w:szCs w:val="24"/>
-              </w:rPr>
-              <w:fldChar w:fldCharType="end"/>
-            </w:r>
-          </w:p>
-        </w:tc>
-        <w:tc>
-          <w:tcPr>
-            <w:tcW w:w="2407" w:type="dxa"/>
-          </w:tcPr>
-          <w:p>
-            <w:pPr>
-              <w:pStyle w:val="TableParagraph"/>
-              <w:jc w:val="center"/>
-              <w:rPr>
-                <w:b/>
-                <w:sz w:val="24"/>
-                <w:szCs w:val="24"/>
-              </w:rPr>
-            </w:pPr>
-            <w:r>
-              <w:rPr>
-                <w:b/>
-                <w:sz w:val="24"/>
-                <w:szCs w:val="24"/>
-              </w:rPr>
-              <w:fldChar w:fldCharType="begin"/>
-            </w:r>
-            <w:r>
-              <w:rPr>
-                <w:b/>
-                <w:sz w:val="24"/>
-                <w:szCs w:val="24"/>
-              </w:rPr>
-              <w:instrText xml:space="preserve"> MERGEFIELD Formative_Assessment2_Maths </w:instrText>
+            <w:r>
+              <w:rPr>
+                <w:b/>
+                <w:sz w:val="24"/>
+              </w:rPr>
+              <w:t>Rhymes</w:t>
+            </w:r>
+          </w:p>
+        </w:tc>
+        <w:tc>
+          <w:tcPr>
+            <w:tcW w:w="1152" w:type="dxa"/>
+            <w:tcBorders>
+              <w:right w:val="single" w:sz="4" w:space="0" w:color="auto"/>
+            </w:tcBorders>
+          </w:tcPr>
+          <w:p>
+            <w:pPr>
+              <w:pStyle w:val="TableParagraph"/>
+              <w:jc w:val="center"/>
+              <w:rPr>
+                <w:b/>
+                <w:sz w:val="24"/>
+                <w:szCs w:val="24"/>
+              </w:rPr>
+            </w:pPr>
+            <w:r>
+              <w:rPr>
+                <w:b/>
+                <w:sz w:val="24"/>
+                <w:szCs w:val="24"/>
+              </w:rPr>
+              <w:fldChar w:fldCharType="begin"/>
+            </w:r>
+            <w:r>
+              <w:rPr>
+                <w:b/>
+                <w:sz w:val="24"/>
+                <w:szCs w:val="24"/>
+              </w:rPr>
+              <w:instrText xml:space="preserve"> MERGEFIELD Formative_Assessment_I_Rhymes_total </w:instrText>
+            </w:r>
+            <w:r>
+              <w:rPr>
+                <w:b/>
+                <w:sz w:val="24"/>
+                <w:szCs w:val="24"/>
+              </w:rPr>
+              <w:fldChar w:fldCharType="separate"/>
+            </w:r>
+            <w:r>
+              <w:rPr>
+                <w:b/>
+                <w:noProof/>
+                <w:sz w:val="24"/>
+                <w:szCs w:val="24"/>
+              </w:rPr>
+              <w:t>25</w:t>
+            </w:r>
+            <w:r>
+              <w:rPr>
+                <w:b/>
+                <w:sz w:val="24"/>
+                <w:szCs w:val="24"/>
+              </w:rPr>
+              <w:fldChar w:fldCharType="end"/>
+            </w:r>
+          </w:p>
+        </w:tc>
+        <w:tc>
+          <w:tcPr>
+            <w:tcW w:w="1140" w:type="dxa"/>
+            <w:tcBorders>
+              <w:left w:val="single" w:sz="4" w:space="0" w:color="auto"/>
+            </w:tcBorders>
+          </w:tcPr>
+          <w:p>
+            <w:pPr>
+              <w:pStyle w:val="TableParagraph"/>
+              <w:jc w:val="center"/>
+              <w:rPr>
+                <w:b/>
+                <w:sz w:val="24"/>
+                <w:szCs w:val="24"/>
+              </w:rPr>
+            </w:pPr>
+            <w:r>
+              <w:rPr>
+                <w:b/>
+                <w:sz w:val="24"/>
+                <w:szCs w:val="24"/>
+              </w:rPr>
+              <w:fldChar w:fldCharType="begin"/>
+            </w:r>
+            <w:r>
+              <w:rPr>
+                <w:b/>
+                <w:sz w:val="24"/>
+                <w:szCs w:val="24"/>
+              </w:rPr>
+              <w:instrText xml:space="preserve"> MERGEFIELD Formative_Assessment_I_Rhymes </w:instrText>
+            </w:r>
+            <w:r>
+              <w:rPr>
+                <w:b/>
+                <w:sz w:val="24"/>
+                <w:szCs w:val="24"/>
+              </w:rPr>
+              <w:fldChar w:fldCharType="separate"/>
+            </w:r>
+            <w:r>
+              <w:rPr>
+                <w:b/>
+                <w:noProof/>
+                <w:sz w:val="24"/>
+                <w:szCs w:val="24"/>
+              </w:rPr>
+              <w:t>24</w:t>
+            </w:r>
+            <w:r>
+              <w:rPr>
+                <w:b/>
+                <w:sz w:val="24"/>
+                <w:szCs w:val="24"/>
+              </w:rPr>
+              <w:fldChar w:fldCharType="end"/>
+            </w:r>
+          </w:p>
+        </w:tc>
+        <w:tc>
+          <w:tcPr>
+            <w:tcW w:w="1302" w:type="dxa"/>
+            <w:tcBorders>
+              <w:right w:val="single" w:sz="4" w:space="0" w:color="auto"/>
+            </w:tcBorders>
+          </w:tcPr>
+          <w:p>
+            <w:pPr>
+              <w:pStyle w:val="TableParagraph"/>
+              <w:jc w:val="center"/>
+              <w:rPr>
+                <w:b/>
+                <w:sz w:val="24"/>
+                <w:szCs w:val="24"/>
+              </w:rPr>
+            </w:pPr>
+            <w:r>
+              <w:rPr>
+                <w:b/>
+                <w:sz w:val="24"/>
+                <w:szCs w:val="24"/>
+              </w:rPr>
+              <w:fldChar w:fldCharType="begin"/>
+            </w:r>
+            <w:r>
+              <w:rPr>
+                <w:b/>
+                <w:sz w:val="24"/>
+                <w:szCs w:val="24"/>
+              </w:rPr>
+              <w:instrText xml:space="preserve"> MERGEFIELD Formative_Assessment2_Rhymes_total </w:instrText>
+            </w:r>
+            <w:r>
+              <w:rPr>
+                <w:b/>
+                <w:sz w:val="24"/>
+                <w:szCs w:val="24"/>
+              </w:rPr>
+              <w:fldChar w:fldCharType="separate"/>
+            </w:r>
+            <w:r>
+              <w:rPr>
+                <w:b/>
+                <w:noProof/>
+                <w:sz w:val="24"/>
+                <w:szCs w:val="24"/>
+              </w:rPr>
+              <w:t>25</w:t>
+            </w:r>
+            <w:r>
+              <w:rPr>
+                <w:b/>
+                <w:sz w:val="24"/>
+                <w:szCs w:val="24"/>
+              </w:rPr>
+              <w:fldChar w:fldCharType="end"/>
+            </w:r>
+          </w:p>
+        </w:tc>
+        <w:tc>
+          <w:tcPr>
+            <w:tcW w:w="1105" w:type="dxa"/>
+            <w:tcBorders>
+              <w:left w:val="single" w:sz="4" w:space="0" w:color="auto"/>
+            </w:tcBorders>
+          </w:tcPr>
+          <w:p>
+            <w:pPr>
+              <w:pStyle w:val="TableParagraph"/>
+              <w:jc w:val="center"/>
+              <w:rPr>
+                <w:b/>
+                <w:sz w:val="24"/>
+                <w:szCs w:val="24"/>
+              </w:rPr>
+            </w:pPr>
+            <w:r>
+              <w:rPr>
+                <w:b/>
+                <w:sz w:val="24"/>
+                <w:szCs w:val="24"/>
+              </w:rPr>
+              <w:fldChar w:fldCharType="begin"/>
+            </w:r>
+            <w:r>
+              <w:rPr>
+                <w:b/>
+                <w:sz w:val="24"/>
+                <w:szCs w:val="24"/>
+              </w:rPr>
+              <w:instrText xml:space="preserve"> MERGEFIELD Formative_Assessment2_Rhymes </w:instrText>
             </w:r>
             <w:r>
               <w:rPr>
@@ -2205,33 +4060,96 @@
         </w:tc>
         <w:tc>
           <w:tcPr>
-            <w:tcW w:w="2316" w:type="dxa"/>
-          </w:tcPr>
-          <w:p>
-            <w:pPr>
-              <w:pStyle w:val="TableParagraph"/>
-              <w:jc w:val="center"/>
-              <w:rPr>
-                <w:b/>
-                <w:sz w:val="24"/>
-                <w:szCs w:val="24"/>
-              </w:rPr>
-            </w:pPr>
-            <w:r>
-              <w:rPr>
-                <w:b/>
-                <w:sz w:val="24"/>
-                <w:szCs w:val="24"/>
-              </w:rPr>
-              <w:fldChar w:fldCharType="begin"/>
-            </w:r>
-            <w:r>
-              <w:rPr>
-                <w:b/>
-                <w:sz w:val="24"/>
-                <w:szCs w:val="24"/>
-              </w:rPr>
-              <w:instrText xml:space="preserve"> MERGEFIELD Half_Yearly_Exam_Maths </w:instrText>
+            <w:tcW w:w="1202" w:type="dxa"/>
+            <w:tcBorders>
+              <w:right w:val="single" w:sz="4" w:space="0" w:color="auto"/>
+            </w:tcBorders>
+          </w:tcPr>
+          <w:p>
+            <w:pPr>
+              <w:pStyle w:val="TableParagraph"/>
+              <w:jc w:val="center"/>
+              <w:rPr>
+                <w:b/>
+                <w:sz w:val="24"/>
+                <w:szCs w:val="24"/>
+              </w:rPr>
+            </w:pPr>
+            <w:r>
+              <w:rPr>
+                <w:b/>
+                <w:sz w:val="24"/>
+                <w:szCs w:val="24"/>
+              </w:rPr>
+              <w:fldChar w:fldCharType="begin"/>
+            </w:r>
+            <w:r>
+              <w:rPr>
+                <w:b/>
+                <w:sz w:val="24"/>
+                <w:szCs w:val="24"/>
+              </w:rPr>
+              <w:instrText xml:space="preserve"> MERGEFIELD Half_Yearly_Exam_Rhymes_total </w:instrText>
+            </w:r>
+            <w:r>
+              <w:rPr>
+                <w:b/>
+                <w:sz w:val="24"/>
+                <w:szCs w:val="24"/>
+              </w:rPr>
+              <w:fldChar w:fldCharType="separate"/>
+            </w:r>
+            <w:r>
+              <w:rPr>
+                <w:b/>
+                <w:noProof/>
+                <w:sz w:val="24"/>
+                <w:szCs w:val="24"/>
+              </w:rPr>
+              <w:t>50</w:t>
+            </w:r>
+            <w:r>
+              <w:rPr>
+                <w:b/>
+                <w:sz w:val="24"/>
+                <w:szCs w:val="24"/>
+              </w:rPr>
+              <w:fldChar w:fldCharType="end"/>
+            </w:r>
+          </w:p>
+        </w:tc>
+        <w:tc>
+          <w:tcPr>
+            <w:tcW w:w="1114" w:type="dxa"/>
+            <w:tcBorders>
+              <w:left w:val="single" w:sz="4" w:space="0" w:color="auto"/>
+            </w:tcBorders>
+          </w:tcPr>
+          <w:p>
+            <w:pPr>
+              <w:pStyle w:val="TableParagraph"/>
+              <w:jc w:val="center"/>
+              <w:rPr>
+                <w:b/>
+                <w:sz w:val="24"/>
+                <w:szCs w:val="24"/>
+              </w:rPr>
+            </w:pPr>
+            <w:r>
+              <w:rPr>
+                <w:b/>
+                <w:sz w:val="24"/>
+                <w:szCs w:val="24"/>
+              </w:rPr>
+              <w:fldChar w:fldCharType="begin"/>
+            </w:r>
+            <w:r>
+              <w:rPr>
+                <w:b/>
+                <w:sz w:val="24"/>
+                <w:szCs w:val="24"/>
+              </w:rPr>
+              <w:instrText xml:space="preserve"> MERGEFIELD Half_Yearly_Exam_Rhymes </w:instrText>
             </w:r>
             <w:r>
               <w:rPr>
@@ -2290,381 +4208,89 @@
                 <w:sz w:val="24"/>
                 <w:szCs w:val="24"/>
               </w:rPr>
-              <w:instrText xml:space="preserve"> MERGEFIELD Weightage_Maths</w:instrText>
-            </w:r>
-            <w:r>
-              <w:rPr>
-                <w:b/>
-                <w:sz w:val="24"/>
-                <w:szCs w:val="24"/>
-              </w:rPr>
-              <w:instrText xml:space="preserve"> \#0.00</w:instrText>
-            </w:r>
-            <w:r>
-              <w:rPr>
-                <w:b/>
-                <w:sz w:val="24"/>
-                <w:szCs w:val="24"/>
-              </w:rPr>
-              <w:instrText xml:space="preserve"> </w:instrText>
-            </w:r>
-            <w:r>
-              <w:rPr>
-                <w:b/>
-                <w:sz w:val="24"/>
-                <w:szCs w:val="24"/>
-              </w:rPr>
-              <w:fldChar w:fldCharType="separate"/>
-            </w:r>
-            <w:r>
-              <w:rPr>
-                <w:b/>
-                <w:noProof/>
-                <w:sz w:val="24"/>
-                <w:szCs w:val="24"/>
-              </w:rPr>
-              <w:t>3.20</w:t>
-            </w:r>
-            <w:r>
-              <w:rPr>
-                <w:b/>
-                <w:sz w:val="24"/>
-                <w:szCs w:val="24"/>
-              </w:rPr>
-              <w:fldChar w:fldCharType="end"/>
-            </w:r>
-          </w:p>
-        </w:tc>
-        <w:tc>
-          <w:tcPr>
-            <w:tcW w:w="839" w:type="dxa"/>
-          </w:tcPr>
-          <w:p>
-            <w:pPr>
-              <w:pStyle w:val="TableParagraph"/>
-              <w:spacing w:before="19"/>
-              <w:ind w:left="212"/>
-              <w:jc w:val="center"/>
-              <w:rPr>
-                <w:b/>
-                <w:sz w:val="24"/>
-                <w:szCs w:val="24"/>
-              </w:rPr>
-            </w:pPr>
-            <w:r>
-              <w:rPr>
-                <w:b/>
-                <w:sz w:val="24"/>
-                <w:szCs w:val="24"/>
-              </w:rPr>
-              <w:fldChar w:fldCharType="begin"/>
-            </w:r>
-            <w:r>
-              <w:rPr>
-                <w:b/>
-                <w:sz w:val="24"/>
-                <w:szCs w:val="24"/>
-              </w:rPr>
-              <w:instrText xml:space="preserve"> MERGEFIELD Result_Maths </w:instrText>
-            </w:r>
-            <w:r>
-              <w:rPr>
-                <w:b/>
-                <w:sz w:val="24"/>
-                <w:szCs w:val="24"/>
-              </w:rPr>
-              <w:fldChar w:fldCharType="separate"/>
-            </w:r>
-            <w:r>
-              <w:rPr>
-                <w:b/>
-                <w:noProof/>
-                <w:sz w:val="24"/>
-                <w:szCs w:val="24"/>
-              </w:rPr>
-              <w:t>Fail</w:t>
-            </w:r>
-            <w:r>
-              <w:rPr>
-                <w:b/>
-                <w:sz w:val="24"/>
-                <w:szCs w:val="24"/>
-              </w:rPr>
-              <w:fldChar w:fldCharType="end"/>
-            </w:r>
-          </w:p>
-        </w:tc>
-      </w:tr>
-      <w:tr>
-        <w:trPr>
-          <w:trHeight w:val="454"/>
-        </w:trPr>
-        <w:tc>
-          <w:tcPr>
-            <w:tcW w:w="1304" w:type="dxa"/>
-          </w:tcPr>
-          <w:p>
-            <w:pPr>
-              <w:pStyle w:val="TableParagraph"/>
-              <w:spacing w:before="19"/>
-              <w:ind w:left="22"/>
-              <w:rPr>
-                <w:b/>
-                <w:sz w:val="24"/>
-              </w:rPr>
-            </w:pPr>
-            <w:r>
-              <w:rPr>
-                <w:b/>
-                <w:sz w:val="24"/>
-              </w:rPr>
-              <w:t>Rhymes</w:t>
-            </w:r>
-          </w:p>
-        </w:tc>
-        <w:tc>
-          <w:tcPr>
-            <w:tcW w:w="2292" w:type="dxa"/>
-          </w:tcPr>
-          <w:p>
-            <w:pPr>
-              <w:pStyle w:val="TableParagraph"/>
-              <w:jc w:val="center"/>
-              <w:rPr>
-                <w:b/>
-                <w:sz w:val="24"/>
-                <w:szCs w:val="24"/>
-              </w:rPr>
-            </w:pPr>
-            <w:r>
-              <w:rPr>
-                <w:b/>
-                <w:sz w:val="24"/>
-                <w:szCs w:val="24"/>
-              </w:rPr>
-              <w:fldChar w:fldCharType="begin"/>
-            </w:r>
-            <w:r>
-              <w:rPr>
-                <w:b/>
-                <w:sz w:val="24"/>
-                <w:szCs w:val="24"/>
-              </w:rPr>
-              <w:instrText xml:space="preserve"> MERGEFIELD Formative_Assessment_I_Rhymes </w:instrText>
-            </w:r>
-            <w:r>
-              <w:rPr>
-                <w:b/>
-                <w:sz w:val="24"/>
-                <w:szCs w:val="24"/>
-              </w:rPr>
-              <w:fldChar w:fldCharType="separate"/>
-            </w:r>
-            <w:r>
-              <w:rPr>
-                <w:b/>
-                <w:noProof/>
-                <w:sz w:val="24"/>
-                <w:szCs w:val="24"/>
-              </w:rPr>
-              <w:t>24</w:t>
-            </w:r>
-            <w:r>
-              <w:rPr>
-                <w:b/>
-                <w:sz w:val="24"/>
-                <w:szCs w:val="24"/>
-              </w:rPr>
-              <w:fldChar w:fldCharType="end"/>
-            </w:r>
-          </w:p>
-        </w:tc>
-        <w:tc>
-          <w:tcPr>
-            <w:tcW w:w="2407" w:type="dxa"/>
-          </w:tcPr>
-          <w:p>
-            <w:pPr>
-              <w:pStyle w:val="TableParagraph"/>
-              <w:jc w:val="center"/>
-              <w:rPr>
-                <w:b/>
-                <w:sz w:val="24"/>
-                <w:szCs w:val="24"/>
-              </w:rPr>
-            </w:pPr>
-            <w:r>
-              <w:rPr>
-                <w:b/>
-                <w:sz w:val="24"/>
-                <w:szCs w:val="24"/>
-              </w:rPr>
-              <w:fldChar w:fldCharType="begin"/>
-            </w:r>
-            <w:r>
-              <w:rPr>
-                <w:b/>
-                <w:sz w:val="24"/>
-                <w:szCs w:val="24"/>
-              </w:rPr>
-              <w:instrText xml:space="preserve"> MERGEFIELD Formative_Assessment2_Rhymes </w:instrText>
-            </w:r>
-            <w:r>
-              <w:rPr>
-                <w:b/>
-                <w:sz w:val="24"/>
-                <w:szCs w:val="24"/>
-              </w:rPr>
-              <w:fldChar w:fldCharType="separate"/>
-            </w:r>
-            <w:r>
-              <w:rPr>
-                <w:b/>
-                <w:noProof/>
-                <w:sz w:val="24"/>
-                <w:szCs w:val="24"/>
-              </w:rPr>
-              <w:t>0</w:t>
-            </w:r>
-            <w:r>
-              <w:rPr>
-                <w:b/>
-                <w:sz w:val="24"/>
-                <w:szCs w:val="24"/>
-              </w:rPr>
-              <w:fldChar w:fldCharType="end"/>
-            </w:r>
-          </w:p>
-        </w:tc>
-        <w:tc>
-          <w:tcPr>
-            <w:tcW w:w="2316" w:type="dxa"/>
-          </w:tcPr>
-          <w:p>
-            <w:pPr>
-              <w:pStyle w:val="TableParagraph"/>
-              <w:jc w:val="center"/>
-              <w:rPr>
-                <w:b/>
-                <w:sz w:val="24"/>
-                <w:szCs w:val="24"/>
-              </w:rPr>
-            </w:pPr>
-            <w:r>
-              <w:rPr>
-                <w:b/>
-                <w:sz w:val="24"/>
-                <w:szCs w:val="24"/>
-              </w:rPr>
-              <w:fldChar w:fldCharType="begin"/>
-            </w:r>
-            <w:r>
-              <w:rPr>
-                <w:b/>
-                <w:sz w:val="24"/>
-                <w:szCs w:val="24"/>
-              </w:rPr>
-              <w:instrText xml:space="preserve"> MERGEFIELD Half_Yearly_Exam_Rhymes </w:instrText>
-            </w:r>
-            <w:r>
-              <w:rPr>
-                <w:b/>
-                <w:sz w:val="24"/>
-                <w:szCs w:val="24"/>
-              </w:rPr>
-              <w:fldChar w:fldCharType="separate"/>
-            </w:r>
-            <w:r>
-              <w:rPr>
-                <w:b/>
-                <w:noProof/>
-                <w:sz w:val="24"/>
-                <w:szCs w:val="24"/>
-              </w:rPr>
-              <w:t>0</w:t>
-            </w:r>
-            <w:r>
-              <w:rPr>
-                <w:b/>
-                <w:sz w:val="24"/>
-                <w:szCs w:val="24"/>
-              </w:rPr>
-              <w:fldChar w:fldCharType="end"/>
-            </w:r>
-          </w:p>
-        </w:tc>
-        <w:tc>
-          <w:tcPr>
-            <w:tcW w:w="1365" w:type="dxa"/>
-          </w:tcPr>
-          <w:p>
-            <w:pPr>
-              <w:pStyle w:val="TableParagraph"/>
-              <w:spacing w:before="19"/>
-              <w:ind w:left="3"/>
-              <w:jc w:val="center"/>
-              <w:rPr>
-                <w:b/>
-                <w:sz w:val="24"/>
-                <w:szCs w:val="24"/>
-              </w:rPr>
-            </w:pPr>
-            <w:r>
-              <w:rPr>
-                <w:b/>
-                <w:sz w:val="24"/>
-                <w:szCs w:val="24"/>
-              </w:rPr>
-              <w:fldChar w:fldCharType="begin"/>
-            </w:r>
-            <w:r>
-              <w:rPr>
-                <w:b/>
-                <w:sz w:val="24"/>
-                <w:szCs w:val="24"/>
-              </w:rPr>
-              <w:instrText xml:space="preserve"> MERGEFIELD Weightage_Rhymes</w:instrText>
-            </w:r>
-            <w:r>
-              <w:rPr>
-                <w:b/>
-                <w:sz w:val="24"/>
-                <w:szCs w:val="24"/>
-              </w:rPr>
-              <w:instrText xml:space="preserve"> \#0.00</w:instrText>
-            </w:r>
-            <w:r>
-              <w:rPr>
-                <w:b/>
-                <w:sz w:val="24"/>
-                <w:szCs w:val="24"/>
-              </w:rPr>
-              <w:instrText xml:space="preserve"> </w:instrText>
-            </w:r>
-            <w:r>
-              <w:rPr>
-                <w:b/>
-                <w:sz w:val="24"/>
-                <w:szCs w:val="24"/>
-              </w:rPr>
-              <w:fldChar w:fldCharType="separate"/>
-            </w:r>
-            <w:r>
-              <w:rPr>
-                <w:b/>
-                <w:noProof/>
-                <w:sz w:val="24"/>
-                <w:szCs w:val="24"/>
-              </w:rPr>
-              <w:t>9.60</w:t>
-            </w:r>
-            <w:r>
-              <w:rPr>
-                <w:b/>
-                <w:sz w:val="24"/>
-                <w:szCs w:val="24"/>
-              </w:rPr>
-              <w:fldChar w:fldCharType="end"/>
+              <w:instrText xml:space="preserve"> MERGEFIELD Weightage_Rhymes \#0.00 </w:instrText>
+            </w:r>
+            <w:r>
+              <w:rPr>
+                <w:b/>
+                <w:sz w:val="24"/>
+                <w:szCs w:val="24"/>
+              </w:rPr>
+              <w:fldChar w:fldCharType="separate"/>
+            </w:r>
+            <w:r>
+              <w:rPr>
+                <w:b/>
+                <w:noProof/>
+                <w:sz w:val="24"/>
+                <w:szCs w:val="24"/>
+              </w:rPr>
+              <w:t>4.80</w:t>
+            </w:r>
+            <w:r>
+              <w:rPr>
+                <w:b/>
+                <w:sz w:val="24"/>
+                <w:szCs w:val="24"/>
+              </w:rPr>
+              <w:fldChar w:fldCharType="end"/>
+            </w:r>
+            <w:r>
+              <w:rPr>
+                <w:b/>
+                <w:sz w:val="24"/>
+                <w:szCs w:val="24"/>
+              </w:rPr>
+              <w:t xml:space="preserve"> (</w:t>
+            </w:r>
+            <w:r>
+              <w:rPr>
+                <w:b/>
+                <w:sz w:val="24"/>
+                <w:szCs w:val="24"/>
+              </w:rPr>
+              <w:fldChar w:fldCharType="begin"/>
+            </w:r>
+            <w:r>
+              <w:rPr>
+                <w:b/>
+                <w:sz w:val="24"/>
+                <w:szCs w:val="24"/>
+              </w:rPr>
+              <w:instrText xml:space="preserve"> MERGEFIELD Weightage_Rhymes_total </w:instrText>
+            </w:r>
+            <w:r>
+              <w:rPr>
+                <w:b/>
+                <w:sz w:val="24"/>
+                <w:szCs w:val="24"/>
+              </w:rPr>
+              <w:fldChar w:fldCharType="separate"/>
+            </w:r>
+            <w:r>
+              <w:rPr>
+                <w:b/>
+                <w:noProof/>
+                <w:sz w:val="24"/>
+                <w:szCs w:val="24"/>
+              </w:rPr>
+              <w:t>100</w:t>
+            </w:r>
+            <w:r>
+              <w:rPr>
+                <w:b/>
+                <w:sz w:val="24"/>
+                <w:szCs w:val="24"/>
+              </w:rPr>
+              <w:fldChar w:fldCharType="end"/>
+            </w:r>
+            <w:r>
+              <w:rPr>
+                <w:b/>
+                <w:sz w:val="24"/>
+                <w:szCs w:val="24"/>
+              </w:rPr>
+              <w:t>)</w:t>
             </w:r>
           </w:p>
         </w:tc>
@@ -2843,7 +4469,7 @@
                 <w:noProof/>
                 <w:sz w:val="24"/>
               </w:rPr>
-              <w:t>600</w:t>
+              <w:t>516</w:t>
             </w:r>
             <w:r>
               <w:rPr>
@@ -2924,7 +4550,7 @@
                 <w:sz w:val="24"/>
                 <w:szCs w:val="24"/>
               </w:rPr>
-              <w:t>44.40</w:t>
+              <w:t>22.20</w:t>
             </w:r>
             <w:r>
               <w:rPr>
@@ -3027,7 +4653,7 @@
                 <w:sz w:val="24"/>
                 <w:szCs w:val="24"/>
               </w:rPr>
-              <w:t>7.40</w:t>
+              <w:t>4.30</w:t>
             </w:r>
             <w:r>
               <w:rPr>

</xml_diff>